<commit_message>
Finished Innovation challenge report
</commit_message>
<xml_diff>
--- a/Data Innovation Challenge/DataDrivenInnovationChallenge Report - Thomas Van der Molen.docx
+++ b/Data Innovation Challenge/DataDrivenInnovationChallenge Report - Thomas Van der Molen.docx
@@ -62,25 +62,9 @@
         <w:rPr>
           <w:rFonts w:eastAsia="Times New Roman" w:cstheme="minorHAnsi"/>
           <w:color w:val="5A5A5A"/>
-          <w:lang w:val="nl-NL" w:eastAsia="en-NL"/>
-        </w:rPr>
-        <w:t xml:space="preserve">Thomas </w:t>
-      </w:r>
-      <w:r>
-        <w:rPr>
-          <w:rFonts w:eastAsia="Times New Roman" w:cstheme="minorHAnsi"/>
-          <w:color w:val="5A5A5A"/>
-          <w:lang w:val="nl-NL" w:eastAsia="en-NL"/>
-        </w:rPr>
-        <w:t>V</w:t>
-      </w:r>
-      <w:r>
-        <w:rPr>
-          <w:rFonts w:eastAsia="Times New Roman" w:cstheme="minorHAnsi"/>
-          <w:color w:val="5A5A5A"/>
-          <w:lang w:val="nl-NL" w:eastAsia="en-NL"/>
-        </w:rPr>
-        <w:t>an der Molen</w:t>
+          <w:lang w:val="en-US" w:eastAsia="en-NL"/>
+        </w:rPr>
+        <w:t>Thomas Van der Molen</w:t>
       </w:r>
       <w:r>
         <w:rPr>
@@ -869,6 +853,13 @@
     </w:p>
     <w:sdt>
       <w:sdtPr>
+        <w:rPr>
+          <w:rFonts w:asciiTheme="minorHAnsi" w:eastAsiaTheme="minorHAnsi" w:hAnsiTheme="minorHAnsi" w:cstheme="minorBidi"/>
+          <w:color w:val="auto"/>
+          <w:sz w:val="22"/>
+          <w:szCs w:val="22"/>
+          <w:lang w:val="en-NL"/>
+        </w:rPr>
         <w:id w:val="1611165027"/>
         <w:docPartObj>
           <w:docPartGallery w:val="Table of Contents"/>
@@ -877,14 +868,9 @@
       </w:sdtPr>
       <w:sdtEndPr>
         <w:rPr>
-          <w:rFonts w:asciiTheme="minorHAnsi" w:eastAsiaTheme="minorHAnsi" w:hAnsiTheme="minorHAnsi" w:cstheme="minorBidi"/>
           <w:b/>
           <w:bCs/>
           <w:noProof/>
-          <w:color w:val="auto"/>
-          <w:sz w:val="22"/>
-          <w:szCs w:val="22"/>
-          <w:lang w:val="en-NL"/>
         </w:rPr>
       </w:sdtEndPr>
       <w:sdtContent>
@@ -919,7 +905,7 @@
           <w:r>
             <w:fldChar w:fldCharType="separate"/>
           </w:r>
-          <w:hyperlink w:anchor="_Toc156486006" w:history="1">
+          <w:hyperlink w:anchor="_Toc156573429" w:history="1">
             <w:r>
               <w:rPr>
                 <w:rStyle w:val="Hyperlink"/>
@@ -947,7 +933,7 @@
                 <w:noProof/>
                 <w:webHidden/>
               </w:rPr>
-              <w:instrText xml:space="preserve"> PAGEREF _Toc156486006 \h </w:instrText>
+              <w:instrText xml:space="preserve"> PAGEREF _Toc156573429 \h </w:instrText>
             </w:r>
             <w:r>
               <w:rPr>
@@ -992,7 +978,7 @@
               <w14:ligatures w14:val="standardContextual"/>
             </w:rPr>
           </w:pPr>
-          <w:hyperlink w:anchor="_Toc156486007" w:history="1">
+          <w:hyperlink w:anchor="_Toc156573430" w:history="1">
             <w:r>
               <w:rPr>
                 <w:rStyle w:val="Hyperlink"/>
@@ -1020,7 +1006,7 @@
                 <w:noProof/>
                 <w:webHidden/>
               </w:rPr>
-              <w:instrText xml:space="preserve"> PAGEREF _Toc156486007 \h </w:instrText>
+              <w:instrText xml:space="preserve"> PAGEREF _Toc156573430 \h </w:instrText>
             </w:r>
             <w:r>
               <w:rPr>
@@ -1065,7 +1051,7 @@
               <w14:ligatures w14:val="standardContextual"/>
             </w:rPr>
           </w:pPr>
-          <w:hyperlink w:anchor="_Toc156486008" w:history="1">
+          <w:hyperlink w:anchor="_Toc156573431" w:history="1">
             <w:r>
               <w:rPr>
                 <w:rStyle w:val="Hyperlink"/>
@@ -1093,7 +1079,7 @@
                 <w:noProof/>
                 <w:webHidden/>
               </w:rPr>
-              <w:instrText xml:space="preserve"> PAGEREF _Toc156486008 \h </w:instrText>
+              <w:instrText xml:space="preserve"> PAGEREF _Toc156573431 \h </w:instrText>
             </w:r>
             <w:r>
               <w:rPr>
@@ -1138,7 +1124,7 @@
               <w14:ligatures w14:val="standardContextual"/>
             </w:rPr>
           </w:pPr>
-          <w:hyperlink w:anchor="_Toc156486009" w:history="1">
+          <w:hyperlink w:anchor="_Toc156573432" w:history="1">
             <w:r>
               <w:rPr>
                 <w:rStyle w:val="Hyperlink"/>
@@ -1166,7 +1152,7 @@
                 <w:noProof/>
                 <w:webHidden/>
               </w:rPr>
-              <w:instrText xml:space="preserve"> PAGEREF _Toc156486009 \h </w:instrText>
+              <w:instrText xml:space="preserve"> PAGEREF _Toc156573432 \h </w:instrText>
             </w:r>
             <w:r>
               <w:rPr>
@@ -1211,7 +1197,7 @@
               <w14:ligatures w14:val="standardContextual"/>
             </w:rPr>
           </w:pPr>
-          <w:hyperlink w:anchor="_Toc156486010" w:history="1">
+          <w:hyperlink w:anchor="_Toc156573433" w:history="1">
             <w:r>
               <w:rPr>
                 <w:rStyle w:val="Hyperlink"/>
@@ -1239,7 +1225,7 @@
                 <w:noProof/>
                 <w:webHidden/>
               </w:rPr>
-              <w:instrText xml:space="preserve"> PAGEREF _Toc156486010 \h </w:instrText>
+              <w:instrText xml:space="preserve"> PAGEREF _Toc156573433 \h </w:instrText>
             </w:r>
             <w:r>
               <w:rPr>
@@ -1284,7 +1270,7 @@
               <w14:ligatures w14:val="standardContextual"/>
             </w:rPr>
           </w:pPr>
-          <w:hyperlink w:anchor="_Toc156486011" w:history="1">
+          <w:hyperlink w:anchor="_Toc156573434" w:history="1">
             <w:r>
               <w:rPr>
                 <w:rStyle w:val="Hyperlink"/>
@@ -1312,7 +1298,7 @@
                 <w:noProof/>
                 <w:webHidden/>
               </w:rPr>
-              <w:instrText xml:space="preserve"> PAGEREF _Toc156486011 \h </w:instrText>
+              <w:instrText xml:space="preserve"> PAGEREF _Toc156573434 \h </w:instrText>
             </w:r>
             <w:r>
               <w:rPr>
@@ -1357,7 +1343,7 @@
               <w14:ligatures w14:val="standardContextual"/>
             </w:rPr>
           </w:pPr>
-          <w:hyperlink w:anchor="_Toc156486012" w:history="1">
+          <w:hyperlink w:anchor="_Toc156573435" w:history="1">
             <w:r>
               <w:rPr>
                 <w:rStyle w:val="Hyperlink"/>
@@ -1385,7 +1371,7 @@
                 <w:noProof/>
                 <w:webHidden/>
               </w:rPr>
-              <w:instrText xml:space="preserve"> PAGEREF _Toc156486012 \h </w:instrText>
+              <w:instrText xml:space="preserve"> PAGEREF _Toc156573435 \h </w:instrText>
             </w:r>
             <w:r>
               <w:rPr>
@@ -1430,7 +1416,7 @@
               <w14:ligatures w14:val="standardContextual"/>
             </w:rPr>
           </w:pPr>
-          <w:hyperlink w:anchor="_Toc156486013" w:history="1">
+          <w:hyperlink w:anchor="_Toc156573436" w:history="1">
             <w:r>
               <w:rPr>
                 <w:rStyle w:val="Hyperlink"/>
@@ -1458,7 +1444,7 @@
                 <w:noProof/>
                 <w:webHidden/>
               </w:rPr>
-              <w:instrText xml:space="preserve"> PAGEREF _Toc156486013 \h </w:instrText>
+              <w:instrText xml:space="preserve"> PAGEREF _Toc156573436 \h </w:instrText>
             </w:r>
             <w:r>
               <w:rPr>
@@ -1503,7 +1489,7 @@
               <w14:ligatures w14:val="standardContextual"/>
             </w:rPr>
           </w:pPr>
-          <w:hyperlink w:anchor="_Toc156486014" w:history="1">
+          <w:hyperlink w:anchor="_Toc156573437" w:history="1">
             <w:r>
               <w:rPr>
                 <w:rStyle w:val="Hyperlink"/>
@@ -1531,7 +1517,7 @@
                 <w:noProof/>
                 <w:webHidden/>
               </w:rPr>
-              <w:instrText xml:space="preserve"> PAGEREF _Toc156486014 \h </w:instrText>
+              <w:instrText xml:space="preserve"> PAGEREF _Toc156573437 \h </w:instrText>
             </w:r>
             <w:r>
               <w:rPr>
@@ -1576,7 +1562,7 @@
               <w14:ligatures w14:val="standardContextual"/>
             </w:rPr>
           </w:pPr>
-          <w:hyperlink w:anchor="_Toc156486015" w:history="1">
+          <w:hyperlink w:anchor="_Toc156573438" w:history="1">
             <w:r>
               <w:rPr>
                 <w:rStyle w:val="Hyperlink"/>
@@ -1604,7 +1590,7 @@
                 <w:noProof/>
                 <w:webHidden/>
               </w:rPr>
-              <w:instrText xml:space="preserve"> PAGEREF _Toc156486015 \h </w:instrText>
+              <w:instrText xml:space="preserve"> PAGEREF _Toc156573438 \h </w:instrText>
             </w:r>
             <w:r>
               <w:rPr>
@@ -1649,7 +1635,7 @@
               <w14:ligatures w14:val="standardContextual"/>
             </w:rPr>
           </w:pPr>
-          <w:hyperlink w:anchor="_Toc156486016" w:history="1">
+          <w:hyperlink w:anchor="_Toc156573439" w:history="1">
             <w:r>
               <w:rPr>
                 <w:rStyle w:val="Hyperlink"/>
@@ -1677,7 +1663,7 @@
                 <w:noProof/>
                 <w:webHidden/>
               </w:rPr>
-              <w:instrText xml:space="preserve"> PAGEREF _Toc156486016 \h </w:instrText>
+              <w:instrText xml:space="preserve"> PAGEREF _Toc156573439 \h </w:instrText>
             </w:r>
             <w:r>
               <w:rPr>
@@ -1697,7 +1683,7 @@
                 <w:noProof/>
                 <w:webHidden/>
               </w:rPr>
-              <w:t>8</w:t>
+              <w:t>9</w:t>
             </w:r>
             <w:r>
               <w:rPr>
@@ -1722,7 +1708,7 @@
               <w14:ligatures w14:val="standardContextual"/>
             </w:rPr>
           </w:pPr>
-          <w:hyperlink w:anchor="_Toc156486017" w:history="1">
+          <w:hyperlink w:anchor="_Toc156573440" w:history="1">
             <w:r>
               <w:rPr>
                 <w:rStyle w:val="Hyperlink"/>
@@ -1750,7 +1736,7 @@
                 <w:noProof/>
                 <w:webHidden/>
               </w:rPr>
-              <w:instrText xml:space="preserve"> PAGEREF _Toc156486017 \h </w:instrText>
+              <w:instrText xml:space="preserve"> PAGEREF _Toc156573440 \h </w:instrText>
             </w:r>
             <w:r>
               <w:rPr>
@@ -1770,7 +1756,7 @@
                 <w:noProof/>
                 <w:webHidden/>
               </w:rPr>
-              <w:t>9</w:t>
+              <w:t>10</w:t>
             </w:r>
             <w:r>
               <w:rPr>
@@ -1795,7 +1781,7 @@
               <w14:ligatures w14:val="standardContextual"/>
             </w:rPr>
           </w:pPr>
-          <w:hyperlink w:anchor="_Toc156486018" w:history="1">
+          <w:hyperlink w:anchor="_Toc156573441" w:history="1">
             <w:r>
               <w:rPr>
                 <w:rStyle w:val="Hyperlink"/>
@@ -1823,7 +1809,7 @@
                 <w:noProof/>
                 <w:webHidden/>
               </w:rPr>
-              <w:instrText xml:space="preserve"> PAGEREF _Toc156486018 \h </w:instrText>
+              <w:instrText xml:space="preserve"> PAGEREF _Toc156573441 \h </w:instrText>
             </w:r>
             <w:r>
               <w:rPr>
@@ -1843,7 +1829,7 @@
                 <w:noProof/>
                 <w:webHidden/>
               </w:rPr>
-              <w:t>9</w:t>
+              <w:t>10</w:t>
             </w:r>
             <w:r>
               <w:rPr>
@@ -1868,7 +1854,7 @@
               <w14:ligatures w14:val="standardContextual"/>
             </w:rPr>
           </w:pPr>
-          <w:hyperlink w:anchor="_Toc156486019" w:history="1">
+          <w:hyperlink w:anchor="_Toc156573442" w:history="1">
             <w:r>
               <w:rPr>
                 <w:rStyle w:val="Hyperlink"/>
@@ -1896,7 +1882,7 @@
                 <w:noProof/>
                 <w:webHidden/>
               </w:rPr>
-              <w:instrText xml:space="preserve"> PAGEREF _Toc156486019 \h </w:instrText>
+              <w:instrText xml:space="preserve"> PAGEREF _Toc156573442 \h </w:instrText>
             </w:r>
             <w:r>
               <w:rPr>
@@ -1916,7 +1902,7 @@
                 <w:noProof/>
                 <w:webHidden/>
               </w:rPr>
-              <w:t>9</w:t>
+              <w:t>11</w:t>
             </w:r>
             <w:r>
               <w:rPr>
@@ -1941,14 +1927,14 @@
               <w14:ligatures w14:val="standardContextual"/>
             </w:rPr>
           </w:pPr>
-          <w:hyperlink w:anchor="_Toc156486020" w:history="1">
+          <w:hyperlink w:anchor="_Toc156573443" w:history="1">
             <w:r>
               <w:rPr>
                 <w:rStyle w:val="Hyperlink"/>
                 <w:noProof/>
                 <w:lang w:val="en-US"/>
               </w:rPr>
-              <w:t>Implementation</w:t>
+              <w:t>In Practice</w:t>
             </w:r>
             <w:r>
               <w:rPr>
@@ -1969,7 +1955,7 @@
                 <w:noProof/>
                 <w:webHidden/>
               </w:rPr>
-              <w:instrText xml:space="preserve"> PAGEREF _Toc156486020 \h </w:instrText>
+              <w:instrText xml:space="preserve"> PAGEREF _Toc156573443 \h </w:instrText>
             </w:r>
             <w:r>
               <w:rPr>
@@ -1989,7 +1975,7 @@
                 <w:noProof/>
                 <w:webHidden/>
               </w:rPr>
-              <w:t>10</w:t>
+              <w:t>12</w:t>
             </w:r>
             <w:r>
               <w:rPr>
@@ -2014,7 +2000,7 @@
               <w14:ligatures w14:val="standardContextual"/>
             </w:rPr>
           </w:pPr>
-          <w:hyperlink w:anchor="_Toc156486021" w:history="1">
+          <w:hyperlink w:anchor="_Toc156573444" w:history="1">
             <w:r>
               <w:rPr>
                 <w:rStyle w:val="Hyperlink"/>
@@ -2042,7 +2028,7 @@
                 <w:noProof/>
                 <w:webHidden/>
               </w:rPr>
-              <w:instrText xml:space="preserve"> PAGEREF _Toc156486021 \h </w:instrText>
+              <w:instrText xml:space="preserve"> PAGEREF _Toc156573444 \h </w:instrText>
             </w:r>
             <w:r>
               <w:rPr>
@@ -2062,7 +2048,7 @@
                 <w:noProof/>
                 <w:webHidden/>
               </w:rPr>
-              <w:t>10</w:t>
+              <w:t>14</w:t>
             </w:r>
             <w:r>
               <w:rPr>
@@ -2087,7 +2073,7 @@
               <w14:ligatures w14:val="standardContextual"/>
             </w:rPr>
           </w:pPr>
-          <w:hyperlink w:anchor="_Toc156486022" w:history="1">
+          <w:hyperlink w:anchor="_Toc156573445" w:history="1">
             <w:r>
               <w:rPr>
                 <w:rStyle w:val="Hyperlink"/>
@@ -2115,7 +2101,7 @@
                 <w:noProof/>
                 <w:webHidden/>
               </w:rPr>
-              <w:instrText xml:space="preserve"> PAGEREF _Toc156486022 \h </w:instrText>
+              <w:instrText xml:space="preserve"> PAGEREF _Toc156573445 \h </w:instrText>
             </w:r>
             <w:r>
               <w:rPr>
@@ -2135,7 +2121,7 @@
                 <w:noProof/>
                 <w:webHidden/>
               </w:rPr>
-              <w:t>11</w:t>
+              <w:t>15</w:t>
             </w:r>
             <w:r>
               <w:rPr>
@@ -2170,7 +2156,7 @@
           <w:lang w:val="en-US"/>
         </w:rPr>
       </w:pPr>
-      <w:bookmarkStart w:id="0" w:name="_Toc156486006"/>
+      <w:bookmarkStart w:id="0" w:name="_Toc156573429"/>
       <w:r>
         <w:rPr>
           <w:lang w:val="en-US"/>
@@ -2214,14 +2200,7 @@
           <w:rFonts w:eastAsia="Times New Roman" w:cstheme="minorHAnsi"/>
           <w:lang w:val="en-US" w:eastAsia="en-NL"/>
         </w:rPr>
-        <w:t>Leveraging reinforcement learning for automated testing</w:t>
-      </w:r>
-      <w:r>
-        <w:rPr>
-          <w:rFonts w:eastAsia="Times New Roman" w:cstheme="minorHAnsi"/>
-          <w:lang w:val="en-US" w:eastAsia="en-NL"/>
-        </w:rPr>
-        <w:t xml:space="preserve"> project, is a product of an idea researched during the earlier Open Program of the same semester, during this period preliminary research was done to establish the feasibility, potential and innovation-ism of this idea. To learn more about the Open Program work done, it is recommended to read the Open Program </w:t>
+        <w:t xml:space="preserve">Leveraging reinforcement learning for automated testing project, is a product of an idea researched during the earlier Open Program of the same semester, during this period preliminary research was done to establish the feasibility, potential and innovation-ism of this idea. To learn more about the Open Program work done, it is recommended to read the Open Program </w:t>
       </w:r>
       <w:hyperlink r:id="rId6" w:history="1">
         <w:r>
@@ -2296,7 +2275,7 @@
           <w:lang w:val="en-US"/>
         </w:rPr>
       </w:pPr>
-      <w:bookmarkStart w:id="1" w:name="_Toc156486007"/>
+      <w:bookmarkStart w:id="1" w:name="_Toc156573430"/>
       <w:r>
         <w:rPr>
           <w:lang w:val="en-US"/>
@@ -2587,35 +2566,7 @@
                 <w:rFonts w:eastAsia="Times New Roman" w:cstheme="minorHAnsi"/>
                 <w:lang w:val="en-US" w:eastAsia="en-NL"/>
               </w:rPr>
-              <w:t>Within reinforcement learning, an agent refers to the</w:t>
-            </w:r>
-            <w:r>
-              <w:rPr>
-                <w:rFonts w:eastAsia="Times New Roman" w:cstheme="minorHAnsi"/>
-                <w:lang w:val="en-US" w:eastAsia="en-NL"/>
-              </w:rPr>
-              <w:t xml:space="preserve"> system that utilizes the AI RL</w:t>
-            </w:r>
-            <w:r>
-              <w:rPr>
-                <w:rFonts w:eastAsia="Times New Roman" w:cstheme="minorHAnsi"/>
-                <w:lang w:val="en-US" w:eastAsia="en-NL"/>
-              </w:rPr>
-              <w:t xml:space="preserve"> model </w:t>
-            </w:r>
-            <w:r>
-              <w:rPr>
-                <w:rFonts w:eastAsia="Times New Roman" w:cstheme="minorHAnsi"/>
-                <w:lang w:val="en-US" w:eastAsia="en-NL"/>
-              </w:rPr>
-              <w:t>to decide on actions to take and when to update given model</w:t>
-            </w:r>
-            <w:r>
-              <w:rPr>
-                <w:rFonts w:eastAsia="Times New Roman" w:cstheme="minorHAnsi"/>
-                <w:lang w:val="en-US" w:eastAsia="en-NL"/>
-              </w:rPr>
-              <w:t>.</w:t>
+              <w:t>Within reinforcement learning, an agent refers to the system that utilizes the AI RL model to decide on actions to take and when to update given model.</w:t>
             </w:r>
           </w:p>
         </w:tc>
@@ -2682,14 +2633,7 @@
                 <w:rFonts w:eastAsia="Times New Roman" w:cstheme="minorHAnsi"/>
                 <w:lang w:val="en-US" w:eastAsia="en-NL"/>
               </w:rPr>
-              <w:t xml:space="preserve">A virtual </w:t>
-            </w:r>
-            <w:r>
-              <w:rPr>
-                <w:rFonts w:eastAsia="Times New Roman" w:cstheme="minorHAnsi"/>
-                <w:lang w:val="en-US" w:eastAsia="en-NL"/>
-              </w:rPr>
-              <w:t xml:space="preserve">representation allowing for observations and actions to be made to simulate a </w:t>
+              <w:t xml:space="preserve">A virtual representation allowing for observations and actions to be made to simulate a </w:t>
             </w:r>
             <w:r>
               <w:rPr>
@@ -2863,7 +2807,7 @@
           <w:lang w:val="en-US"/>
         </w:rPr>
       </w:pPr>
-      <w:bookmarkStart w:id="2" w:name="_Toc156486008"/>
+      <w:bookmarkStart w:id="2" w:name="_Toc156573431"/>
       <w:r>
         <w:rPr>
           <w:lang w:val="en-US"/>
@@ -2883,6 +2827,119 @@
         <w:rPr>
           <w:lang w:val="en-US"/>
         </w:rPr>
+        <w:t xml:space="preserve">During this project, it was attempted to research and develop an automated testing tool levering AI, as from research it was found that no similar products are available yet, while it seems to be a feasible area for AI to expand into. </w:t>
+      </w:r>
+    </w:p>
+    <w:p>
+      <w:pPr>
+        <w:spacing w:after="0"/>
+        <w:rPr>
+          <w:lang w:val="en-US"/>
+        </w:rPr>
+      </w:pPr>
+      <w:r>
+        <w:rPr>
+          <w:lang w:val="en-US"/>
+        </w:rPr>
+        <w:t>For this challenge, it was decided that Reinforcement Learning would be the methodology/AI technology that would be used.</w:t>
+      </w:r>
+    </w:p>
+    <w:p>
+      <w:pPr>
+        <w:spacing w:after="0"/>
+        <w:rPr>
+          <w:lang w:val="en-US"/>
+        </w:rPr>
+      </w:pPr>
+      <w:r>
+        <w:rPr>
+          <w:lang w:val="en-US"/>
+        </w:rPr>
+        <w:t>To utilize Reinforcement Learning for automated web testing, first an Environment had to be created for the RL agent to interact with and observe while testing/training, this environment has been created utilizing the chrome webdriver and Selenium, with OpenAI’s Gym API standard to allow individuals to easily expand on this project or use the environment for their own ideas.</w:t>
+      </w:r>
+    </w:p>
+    <w:p>
+      <w:pPr>
+        <w:rPr>
+          <w:lang w:val="en-US"/>
+        </w:rPr>
+      </w:pPr>
+      <w:r>
+        <w:rPr>
+          <w:lang w:val="en-US"/>
+        </w:rPr>
+        <w:t xml:space="preserve">Secondly, a model had to be developed for the RL agent to use for making decisions on the most optimal actions to make, for this a Rainbow Agent was used that was modified to </w:t>
+      </w:r>
+      <w:proofErr w:type="gramStart"/>
+      <w:r>
+        <w:rPr>
+          <w:lang w:val="en-US"/>
+        </w:rPr>
+        <w:t>more effectively</w:t>
+      </w:r>
+      <w:r>
+        <w:rPr>
+          <w:lang w:val="en-US"/>
+        </w:rPr>
+        <w:t xml:space="preserve"> steer</w:t>
+      </w:r>
+      <w:r>
+        <w:rPr>
+          <w:lang w:val="en-US"/>
+        </w:rPr>
+        <w:t xml:space="preserve"> the model</w:t>
+      </w:r>
+      <w:proofErr w:type="gramEnd"/>
+      <w:r>
+        <w:rPr>
+          <w:lang w:val="en-US"/>
+        </w:rPr>
+        <w:t xml:space="preserve"> to this project’s use-case and support the complex environment it works within.</w:t>
+      </w:r>
+    </w:p>
+    <w:p>
+      <w:pPr>
+        <w:rPr>
+          <w:lang w:val="en-US"/>
+        </w:rPr>
+      </w:pPr>
+      <w:r>
+        <w:rPr>
+          <w:lang w:val="en-US"/>
+        </w:rPr>
+        <w:t xml:space="preserve">Lastly, ethical considerations were very much </w:t>
+      </w:r>
+      <w:proofErr w:type="gramStart"/>
+      <w:r>
+        <w:rPr>
+          <w:lang w:val="en-US"/>
+        </w:rPr>
+        <w:t>taken into account</w:t>
+      </w:r>
+      <w:proofErr w:type="gramEnd"/>
+      <w:r>
+        <w:rPr>
+          <w:lang w:val="en-US"/>
+        </w:rPr>
+        <w:t xml:space="preserve"> when working on this project, as this has become an increasingly popular but also scary topic within AI</w:t>
+      </w:r>
+      <w:r>
+        <w:rPr>
+          <w:lang w:val="en-US"/>
+        </w:rPr>
+        <w:t>, and thus should be taken seriously when working with new innovations in the domain.</w:t>
+      </w:r>
+    </w:p>
+    <w:p>
+      <w:pPr>
+        <w:rPr>
+          <w:lang w:val="en-US"/>
+        </w:rPr>
+      </w:pPr>
+      <w:r>
+        <w:rPr>
+          <w:lang w:val="en-US"/>
+        </w:rPr>
         <w:br w:type="page"/>
       </w:r>
     </w:p>
@@ -2893,7 +2950,7 @@
           <w:lang w:val="en-US"/>
         </w:rPr>
       </w:pPr>
-      <w:bookmarkStart w:id="3" w:name="_Toc156486009"/>
+      <w:bookmarkStart w:id="3" w:name="_Toc156573432"/>
       <w:r>
         <w:rPr>
           <w:lang w:val="en-US"/>
@@ -2913,55 +2970,7 @@
         <w:rPr>
           <w:lang w:val="en-US"/>
         </w:rPr>
-        <w:t xml:space="preserve">The goal of this project is to utilize Reinforcement Learning to automatically test web-applications for anomalous </w:t>
-      </w:r>
-      <w:r>
-        <w:rPr>
-          <w:lang w:val="en-US"/>
-        </w:rPr>
-        <w:t xml:space="preserve">system </w:t>
-      </w:r>
-      <w:r>
-        <w:rPr>
-          <w:lang w:val="en-US"/>
-        </w:rPr>
-        <w:t>behavior</w:t>
-      </w:r>
-      <w:r>
-        <w:rPr>
-          <w:lang w:val="en-US"/>
-        </w:rPr>
-        <w:t>s</w:t>
-      </w:r>
-      <w:r>
-        <w:rPr>
-          <w:lang w:val="en-US"/>
-        </w:rPr>
-        <w:t>. By setting up proper RL environments and agents, the hope is that a</w:t>
-      </w:r>
-      <w:r>
-        <w:rPr>
-          <w:lang w:val="en-US"/>
-        </w:rPr>
-        <w:t>n</w:t>
-      </w:r>
-      <w:r>
-        <w:rPr>
-          <w:lang w:val="en-US"/>
-        </w:rPr>
-        <w:t xml:space="preserve"> RL agent can train and thereby test any web-application it is provided, no </w:t>
-      </w:r>
-      <w:r>
-        <w:rPr>
-          <w:lang w:val="en-US"/>
-        </w:rPr>
-        <w:t>client-side (web-application) integration needed</w:t>
-      </w:r>
-      <w:r>
-        <w:rPr>
-          <w:lang w:val="en-US"/>
-        </w:rPr>
-        <w:t xml:space="preserve">. </w:t>
+        <w:t xml:space="preserve">The goal of this project is to utilize Reinforcement Learning to automatically test web-applications for anomalous system behaviors. By setting up proper RL environments and agents, the hope is that an RL agent can train and thereby test any web-application it is provided, no client-side (web-application) integration needed. </w:t>
       </w:r>
     </w:p>
     <w:p>
@@ -2998,7 +3007,7 @@
           <w:lang w:val="en-US"/>
         </w:rPr>
       </w:pPr>
-      <w:bookmarkStart w:id="4" w:name="_Toc156486010"/>
+      <w:bookmarkStart w:id="4" w:name="_Toc156573433"/>
       <w:r>
         <w:rPr>
           <w:lang w:val="en-US"/>
@@ -3050,19 +3059,7 @@
         <w:rPr>
           <w:lang w:val="en-US"/>
         </w:rPr>
-        <w:t xml:space="preserve"> </w:t>
-      </w:r>
-      <w:r>
-        <w:rPr>
-          <w:lang w:val="en-US"/>
-        </w:rPr>
-        <w:t>(but not limited to)</w:t>
-      </w:r>
-      <w:r>
-        <w:rPr>
-          <w:lang w:val="en-US"/>
-        </w:rPr>
-        <w:t>:</w:t>
+        <w:t xml:space="preserve"> (but not limited to):</w:t>
       </w:r>
       <w:r>
         <w:rPr>
@@ -3256,7 +3253,7 @@
         </w:rPr>
       </w:pPr>
       <w:bookmarkStart w:id="5" w:name="_Similar_Products"/>
-      <w:bookmarkStart w:id="6" w:name="_Toc156486011"/>
+      <w:bookmarkStart w:id="6" w:name="_Toc156573434"/>
       <w:bookmarkEnd w:id="5"/>
       <w:r>
         <w:rPr>
@@ -3469,7 +3466,7 @@
         </w:rPr>
       </w:pPr>
       <w:bookmarkStart w:id="7" w:name="_Environment"/>
-      <w:bookmarkStart w:id="8" w:name="_Toc156486012"/>
+      <w:bookmarkStart w:id="8" w:name="_Toc156573435"/>
       <w:bookmarkEnd w:id="7"/>
       <w:r>
         <w:rPr>
@@ -3610,16 +3607,16 @@
           <w:lang w:val="en-US"/>
         </w:rPr>
       </w:pPr>
-      <w:bookmarkStart w:id="9" w:name="_Toc156486013"/>
-      <w:bookmarkStart w:id="10" w:name="_Gym"/>
+      <w:bookmarkStart w:id="9" w:name="_Gym"/>
+      <w:bookmarkStart w:id="10" w:name="_Toc156573436"/>
+      <w:bookmarkEnd w:id="9"/>
+      <w:r>
+        <w:rPr>
+          <w:lang w:val="en-US"/>
+        </w:rPr>
+        <w:t>Gym</w:t>
+      </w:r>
       <w:bookmarkEnd w:id="10"/>
-      <w:r>
-        <w:rPr>
-          <w:lang w:val="en-US"/>
-        </w:rPr>
-        <w:t>Gym</w:t>
-      </w:r>
-      <w:bookmarkEnd w:id="9"/>
     </w:p>
     <w:p>
       <w:pPr>
@@ -3669,14 +3666,16 @@
           <w:lang w:val="en-US"/>
         </w:rPr>
       </w:pPr>
-      <w:bookmarkStart w:id="11" w:name="_Toc156486014"/>
+      <w:bookmarkStart w:id="11" w:name="_Extensibility"/>
+      <w:bookmarkStart w:id="12" w:name="_Toc156573437"/>
+      <w:bookmarkEnd w:id="11"/>
       <w:r>
         <w:rPr>
           <w:lang w:val="en-US"/>
         </w:rPr>
         <w:t>Extensibility</w:t>
       </w:r>
-      <w:bookmarkEnd w:id="11"/>
+      <w:bookmarkEnd w:id="12"/>
     </w:p>
     <w:p>
       <w:pPr>
@@ -3713,16 +3712,16 @@
           <w:lang w:val="en-US"/>
         </w:rPr>
       </w:pPr>
-      <w:bookmarkStart w:id="12" w:name="_Observation/Action_Spaces"/>
-      <w:bookmarkStart w:id="13" w:name="_Toc156486015"/>
-      <w:bookmarkEnd w:id="12"/>
+      <w:bookmarkStart w:id="13" w:name="_Observation/Action_Spaces"/>
+      <w:bookmarkStart w:id="14" w:name="_Toc156573438"/>
+      <w:bookmarkEnd w:id="13"/>
       <w:r>
         <w:rPr>
           <w:lang w:val="en-US"/>
         </w:rPr>
         <w:t>Observation/Action Spaces</w:t>
       </w:r>
-      <w:bookmarkEnd w:id="13"/>
+      <w:bookmarkEnd w:id="14"/>
     </w:p>
     <w:p>
       <w:pPr>
@@ -3822,8 +3821,8 @@
           <w:lang w:val="en-US"/>
         </w:rPr>
       </w:pPr>
-      <w:bookmarkStart w:id="14" w:name="_Dynamic_Spaces"/>
-      <w:bookmarkEnd w:id="14"/>
+      <w:bookmarkStart w:id="15" w:name="_Dynamic_Spaces"/>
+      <w:bookmarkEnd w:id="15"/>
       <w:r>
         <w:rPr>
           <w:lang w:val="en-US"/>
@@ -3890,14 +3889,27 @@
                             <w:r>
                               <w:t xml:space="preserve">Figure </w:t>
                             </w:r>
-                            <w:fldSimple w:instr=" SEQ Figure \* ARABIC ">
-                              <w:r>
-                                <w:rPr>
-                                  <w:noProof/>
-                                </w:rPr>
-                                <w:t>1</w:t>
-                              </w:r>
-                            </w:fldSimple>
+                            <w:r>
+                              <w:fldChar w:fldCharType="begin"/>
+                            </w:r>
+                            <w:r>
+                              <w:instrText xml:space="preserve"> SEQ Figure \* ARABIC </w:instrText>
+                            </w:r>
+                            <w:r>
+                              <w:fldChar w:fldCharType="separate"/>
+                            </w:r>
+                            <w:r>
+                              <w:rPr>
+                                <w:noProof/>
+                              </w:rPr>
+                              <w:t>1</w:t>
+                            </w:r>
+                            <w:r>
+                              <w:rPr>
+                                <w:noProof/>
+                              </w:rPr>
+                              <w:fldChar w:fldCharType="end"/>
+                            </w:r>
                             <w:r>
                               <w:rPr>
                                 <w:lang w:val="en-US"/>
@@ -3958,14 +3970,27 @@
                       <w:r>
                         <w:t xml:space="preserve">Figure </w:t>
                       </w:r>
-                      <w:fldSimple w:instr=" SEQ Figure \* ARABIC ">
-                        <w:r>
-                          <w:rPr>
-                            <w:noProof/>
-                          </w:rPr>
-                          <w:t>1</w:t>
-                        </w:r>
-                      </w:fldSimple>
+                      <w:r>
+                        <w:fldChar w:fldCharType="begin"/>
+                      </w:r>
+                      <w:r>
+                        <w:instrText xml:space="preserve"> SEQ Figure \* ARABIC </w:instrText>
+                      </w:r>
+                      <w:r>
+                        <w:fldChar w:fldCharType="separate"/>
+                      </w:r>
+                      <w:r>
+                        <w:rPr>
+                          <w:noProof/>
+                        </w:rPr>
+                        <w:t>1</w:t>
+                      </w:r>
+                      <w:r>
+                        <w:rPr>
+                          <w:noProof/>
+                        </w:rPr>
+                        <w:fldChar w:fldCharType="end"/>
+                      </w:r>
                       <w:r>
                         <w:rPr>
                           <w:lang w:val="en-US"/>
@@ -4306,8 +4331,8 @@
           <w:lang w:val="en-US"/>
         </w:rPr>
       </w:pPr>
-      <w:bookmarkStart w:id="15" w:name="_Action_Space"/>
-      <w:bookmarkEnd w:id="15"/>
+      <w:bookmarkStart w:id="16" w:name="_Action_Space"/>
+      <w:bookmarkEnd w:id="16"/>
       <w:r>
         <w:rPr>
           <w:lang w:val="en-US"/>
@@ -4406,6 +4431,8 @@
           <w:lang w:val="en-US"/>
         </w:rPr>
       </w:pPr>
+      <w:bookmarkStart w:id="17" w:name="_Convergence_Stagnation"/>
+      <w:bookmarkEnd w:id="17"/>
       <w:r>
         <w:rPr>
           <w:lang w:val="en-US"/>
@@ -4449,7 +4476,49 @@
     </w:p>
     <w:p>
       <w:r>
-        <w:t xml:space="preserve">Two possible solutions for this, is to reduce the importance of a single action, however this does not actually solve the problem as it will make convergence that much harder, due to the model getting very small rewards that are hard to learn from. A second and preferred option however, is to take multiple actions into a single action scope, where an action scope is terminated by the defined interaction act (e.g. an action scope might be </w:t>
+        <w:t xml:space="preserve">Two possible solutions for this, is to reduce the importance of a single action, however this does not actually solve the problem as it will make convergence that much harder, due to the model getting very small rewards that are hard to learn from. A second and preferred option however, is to take multiple actions into a single </w:t>
+      </w:r>
+      <w:r>
+        <w:t>action</w:t>
+      </w:r>
+      <w:r>
+        <w:rPr>
+          <w:lang w:val="en-US"/>
+        </w:rPr>
+        <w:t>-phase</w:t>
+      </w:r>
+      <w:r>
+        <w:t xml:space="preserve">, where an </w:t>
+      </w:r>
+      <w:r>
+        <w:t>action</w:t>
+      </w:r>
+      <w:r>
+        <w:rPr>
+          <w:lang w:val="en-US"/>
+        </w:rPr>
+        <w:t>-phase</w:t>
+      </w:r>
+      <w:r>
+        <w:t xml:space="preserve"> </w:t>
+      </w:r>
+      <w:r>
+        <w:t xml:space="preserve">is terminated by the defined interaction act (e.g. an </w:t>
+      </w:r>
+      <w:r>
+        <w:t>action</w:t>
+      </w:r>
+      <w:r>
+        <w:rPr>
+          <w:lang w:val="en-US"/>
+        </w:rPr>
+        <w:t>-phase</w:t>
+      </w:r>
+      <w:r>
+        <w:t xml:space="preserve"> </w:t>
+      </w:r>
+      <w:r>
+        <w:t xml:space="preserve">might be </w:t>
       </w:r>
       <w:proofErr w:type="spellStart"/>
       <w:r>
@@ -4486,7 +4555,6 @@
           <w:lang w:val="en-US"/>
         </w:rPr>
       </w:pPr>
-      <w:bookmarkStart w:id="16" w:name="_Toc156486016"/>
       <w:r>
         <w:rPr>
           <w:lang w:val="en-US"/>
@@ -4501,6 +4569,7 @@
           <w:lang w:val="en-US"/>
         </w:rPr>
       </w:pPr>
+      <w:bookmarkStart w:id="18" w:name="_Toc156573439"/>
       <w:r>
         <w:rPr>
           <w:lang w:val="en-US"/>
@@ -4508,7 +4577,7 @@
         <w:lastRenderedPageBreak/>
         <w:t>Selenium</w:t>
       </w:r>
-      <w:bookmarkEnd w:id="16"/>
+      <w:bookmarkEnd w:id="18"/>
     </w:p>
     <w:p>
       <w:pPr>
@@ -4549,21 +4618,7 @@
             <w:rStyle w:val="Hyperlink"/>
             <w:lang w:val="en-US"/>
           </w:rPr>
-          <w:t>other auto</w:t>
-        </w:r>
-        <w:r>
-          <w:rPr>
-            <w:rStyle w:val="Hyperlink"/>
-            <w:lang w:val="en-US"/>
-          </w:rPr>
-          <w:t>m</w:t>
-        </w:r>
-        <w:r>
-          <w:rPr>
-            <w:rStyle w:val="Hyperlink"/>
-            <w:lang w:val="en-US"/>
-          </w:rPr>
-          <w:t>ated testing tools</w:t>
+          <w:t>other automated testing tools</w:t>
         </w:r>
       </w:hyperlink>
       <w:r>
@@ -4583,13 +4638,7 @@
         <w:rPr>
           <w:lang w:val="en-US"/>
         </w:rPr>
-        <w:t xml:space="preserve">To programmatically interact with the </w:t>
-      </w:r>
-      <w:r>
-        <w:rPr>
-          <w:lang w:val="en-US"/>
-        </w:rPr>
-        <w:t xml:space="preserve">web-application </w:t>
+        <w:t xml:space="preserve">To programmatically interact with the web-application </w:t>
       </w:r>
       <w:hyperlink r:id="rId29" w:history="1">
         <w:r>
@@ -4604,19 +4653,7 @@
         <w:rPr>
           <w:lang w:val="en-US"/>
         </w:rPr>
-        <w:t xml:space="preserve"> will be used, this Open</w:t>
-      </w:r>
-      <w:r>
-        <w:rPr>
-          <w:lang w:val="en-US"/>
-        </w:rPr>
-        <w:t xml:space="preserve"> S</w:t>
-      </w:r>
-      <w:r>
-        <w:rPr>
-          <w:lang w:val="en-US"/>
-        </w:rPr>
-        <w:t xml:space="preserve">ource framework is primarily used for automating functional testing of web browsers (e.g. automatically testing interactions) and had become very popular with websites such as </w:t>
+        <w:t xml:space="preserve"> will be used, this Open Source framework is primarily used for automating functional testing of web browsers (e.g. automatically testing interactions) and had become very popular with websites such as </w:t>
       </w:r>
       <w:hyperlink r:id="rId30" w:history="1">
         <w:r>
@@ -4759,25 +4796,7 @@
         <w:rPr>
           <w:lang w:val="en-US"/>
         </w:rPr>
-        <w:t xml:space="preserve">, </w:t>
-      </w:r>
-      <w:r>
-        <w:rPr>
-          <w:lang w:val="en-US"/>
-        </w:rPr>
-        <w:t>chrome</w:t>
-      </w:r>
-      <w:r>
-        <w:rPr>
-          <w:lang w:val="en-US"/>
-        </w:rPr>
-        <w:t>’s</w:t>
-      </w:r>
-      <w:r>
-        <w:rPr>
-          <w:lang w:val="en-US"/>
-        </w:rPr>
-        <w:t xml:space="preserve"> </w:t>
+        <w:t xml:space="preserve">, chrome’s </w:t>
       </w:r>
       <w:hyperlink r:id="rId35" w:history="1">
         <w:r>
@@ -4785,28 +4804,7 @@
             <w:rStyle w:val="Hyperlink"/>
             <w:lang w:val="en-US"/>
           </w:rPr>
-          <w:t>webdri</w:t>
-        </w:r>
-        <w:r>
-          <w:rPr>
-            <w:rStyle w:val="Hyperlink"/>
-            <w:lang w:val="en-US"/>
-          </w:rPr>
-          <w:t>v</w:t>
-        </w:r>
-        <w:r>
-          <w:rPr>
-            <w:rStyle w:val="Hyperlink"/>
-            <w:lang w:val="en-US"/>
-          </w:rPr>
-          <w:t>e</w:t>
-        </w:r>
-        <w:r>
-          <w:rPr>
-            <w:rStyle w:val="Hyperlink"/>
-            <w:lang w:val="en-US"/>
-          </w:rPr>
-          <w:t>r</w:t>
+          <w:t>webdriver</w:t>
         </w:r>
       </w:hyperlink>
       <w:r>
@@ -4828,13 +4826,7 @@
         <w:rPr>
           <w:lang w:val="en-US"/>
         </w:rPr>
-        <w:t xml:space="preserve"> was chosen for this project,</w:t>
-      </w:r>
-      <w:r>
-        <w:rPr>
-          <w:lang w:val="en-US"/>
-        </w:rPr>
-        <w:t xml:space="preserve"> as google has very mature development support for automated usage of their browser, and chrome is the </w:t>
+        <w:t xml:space="preserve"> was chosen for this project, as google has very mature development support for automated usage of their browser, and chrome is the </w:t>
       </w:r>
       <w:hyperlink r:id="rId37" w:history="1">
         <w:r>
@@ -4872,7 +4864,9 @@
           <w:lang w:val="en-US"/>
         </w:rPr>
       </w:pPr>
-      <w:bookmarkStart w:id="17" w:name="_Toc156486017"/>
+      <w:bookmarkStart w:id="19" w:name="_Agent"/>
+      <w:bookmarkStart w:id="20" w:name="_Toc156573440"/>
+      <w:bookmarkEnd w:id="19"/>
       <w:r>
         <w:rPr>
           <w:lang w:val="en-US"/>
@@ -4880,14 +4874,180 @@
         <w:lastRenderedPageBreak/>
         <w:t>Agent</w:t>
       </w:r>
-      <w:bookmarkEnd w:id="17"/>
-    </w:p>
-    <w:p>
-      <w:pPr>
-        <w:rPr>
-          <w:lang w:val="en-US"/>
-        </w:rPr>
-      </w:pPr>
+      <w:bookmarkEnd w:id="20"/>
+    </w:p>
+    <w:p>
+      <w:pPr>
+        <w:rPr>
+          <w:lang w:val="en-US"/>
+        </w:rPr>
+      </w:pPr>
+      <w:r>
+        <w:rPr>
+          <w:lang w:val="en-US"/>
+        </w:rPr>
+        <w:t xml:space="preserve">Reinforcement learning systems consist of </w:t>
+      </w:r>
+      <w:r>
+        <w:rPr>
+          <w:lang w:val="en-US"/>
+        </w:rPr>
+        <w:t>two</w:t>
+      </w:r>
+      <w:r>
+        <w:rPr>
+          <w:lang w:val="en-US"/>
+        </w:rPr>
+        <w:t xml:space="preserve"> components (when simplified)</w:t>
+      </w:r>
+      <w:r>
+        <w:rPr>
+          <w:lang w:val="en-US"/>
+        </w:rPr>
+        <w:t xml:space="preserve"> that interact with one another via the agent</w:t>
+      </w:r>
+      <w:r>
+        <w:rPr>
+          <w:lang w:val="en-US"/>
+        </w:rPr>
+        <w:t xml:space="preserve">, these being the </w:t>
+      </w:r>
+      <w:hyperlink w:anchor="_Environment" w:history="1">
+        <w:r>
+          <w:rPr>
+            <w:rStyle w:val="Hyperlink"/>
+            <w:lang w:val="en-US"/>
+          </w:rPr>
+          <w:t>environment</w:t>
+        </w:r>
+      </w:hyperlink>
+      <w:r>
+        <w:rPr>
+          <w:lang w:val="en-US"/>
+        </w:rPr>
+        <w:t xml:space="preserve"> in which the actions of the system are applied and observations are obtained from</w:t>
+      </w:r>
+      <w:r>
+        <w:rPr>
+          <w:lang w:val="en-US"/>
+        </w:rPr>
+        <w:t xml:space="preserve">, and the </w:t>
+      </w:r>
+      <w:hyperlink w:anchor="_Modelling" w:history="1">
+        <w:r>
+          <w:rPr>
+            <w:rStyle w:val="Hyperlink"/>
+            <w:lang w:val="en-US"/>
+          </w:rPr>
+          <w:t>model</w:t>
+        </w:r>
+      </w:hyperlink>
+      <w:r>
+        <w:rPr>
+          <w:lang w:val="en-US"/>
+        </w:rPr>
+        <w:t xml:space="preserve"> that is trained to predict the best possible action for the current state (and possibly actions) of the environment</w:t>
+      </w:r>
+      <w:r>
+        <w:rPr>
+          <w:lang w:val="en-US"/>
+        </w:rPr>
+        <w:t>.</w:t>
+      </w:r>
+    </w:p>
+    <w:p>
+      <w:pPr>
+        <w:rPr>
+          <w:lang w:val="en-US"/>
+        </w:rPr>
+      </w:pPr>
+      <w:r>
+        <w:rPr>
+          <w:noProof/>
+        </w:rPr>
+        <w:drawing>
+          <wp:anchor distT="0" distB="0" distL="114300" distR="114300" simplePos="0" relativeHeight="251665408" behindDoc="1" locked="0" layoutInCell="1" allowOverlap="1" wp14:anchorId="1025B04E" wp14:editId="0FAA623A">
+            <wp:simplePos x="0" y="0"/>
+            <wp:positionH relativeFrom="margin">
+              <wp:posOffset>-95885</wp:posOffset>
+            </wp:positionH>
+            <wp:positionV relativeFrom="paragraph">
+              <wp:posOffset>548005</wp:posOffset>
+            </wp:positionV>
+            <wp:extent cx="4412615" cy="1080770"/>
+            <wp:effectExtent l="0" t="0" r="6985" b="5080"/>
+            <wp:wrapTopAndBottom/>
+            <wp:docPr id="779366600" name="Picture 1" descr="A grey and white person's profile&#10;&#10;Description automatically generated"/>
+            <wp:cNvGraphicFramePr>
+              <a:graphicFrameLocks xmlns:a="http://schemas.openxmlformats.org/drawingml/2006/main" noChangeAspect="1"/>
+            </wp:cNvGraphicFramePr>
+            <a:graphic xmlns:a="http://schemas.openxmlformats.org/drawingml/2006/main">
+              <a:graphicData uri="http://schemas.openxmlformats.org/drawingml/2006/picture">
+                <pic:pic xmlns:pic="http://schemas.openxmlformats.org/drawingml/2006/picture">
+                  <pic:nvPicPr>
+                    <pic:cNvPr id="779366600" name="Picture 1" descr="A grey and white person's profile&#10;&#10;Description automatically generated"/>
+                    <pic:cNvPicPr>
+                      <a:picLocks noChangeAspect="1" noChangeArrowheads="1"/>
+                    </pic:cNvPicPr>
+                  </pic:nvPicPr>
+                  <pic:blipFill>
+                    <a:blip r:embed="rId38">
+                      <a:extLst>
+                        <a:ext uri="{28A0092B-C50C-407E-A947-70E740481C1C}">
+                          <a14:useLocalDpi xmlns:a14="http://schemas.microsoft.com/office/drawing/2010/main" val="0"/>
+                        </a:ext>
+                      </a:extLst>
+                    </a:blip>
+                    <a:srcRect/>
+                    <a:stretch>
+                      <a:fillRect/>
+                    </a:stretch>
+                  </pic:blipFill>
+                  <pic:spPr bwMode="auto">
+                    <a:xfrm>
+                      <a:off x="0" y="0"/>
+                      <a:ext cx="4412615" cy="1080770"/>
+                    </a:xfrm>
+                    <a:prstGeom prst="rect">
+                      <a:avLst/>
+                    </a:prstGeom>
+                    <a:noFill/>
+                    <a:ln>
+                      <a:noFill/>
+                    </a:ln>
+                  </pic:spPr>
+                </pic:pic>
+              </a:graphicData>
+            </a:graphic>
+            <wp14:sizeRelH relativeFrom="margin">
+              <wp14:pctWidth>0</wp14:pctWidth>
+            </wp14:sizeRelH>
+            <wp14:sizeRelV relativeFrom="margin">
+              <wp14:pctHeight>0</wp14:pctHeight>
+            </wp14:sizeRelV>
+          </wp:anchor>
+        </w:drawing>
+      </w:r>
+      <w:r>
+        <w:rPr>
+          <w:lang w:val="en-US"/>
+        </w:rPr>
+        <w:t xml:space="preserve">For the model to obtain the necessary information to predict the best action, and the given action to be executed in the environment, an agent can be seen as the </w:t>
+      </w:r>
+      <w:proofErr w:type="gramStart"/>
+      <w:r>
+        <w:rPr>
+          <w:lang w:val="en-US"/>
+        </w:rPr>
+        <w:t>middle-man</w:t>
+      </w:r>
+      <w:proofErr w:type="gramEnd"/>
+      <w:r>
+        <w:rPr>
+          <w:lang w:val="en-US"/>
+        </w:rPr>
+        <w:t>, exchanging the information between the two systems, thereby managing the application-flow.</w:t>
+      </w:r>
     </w:p>
     <w:p>
       <w:pPr>
@@ -4896,22 +5056,575 @@
           <w:lang w:val="en-US"/>
         </w:rPr>
       </w:pPr>
-      <w:bookmarkStart w:id="18" w:name="_Toc156486018"/>
+      <w:bookmarkStart w:id="21" w:name="_Modelling"/>
+      <w:bookmarkStart w:id="22" w:name="_Toc156573441"/>
+      <w:bookmarkEnd w:id="21"/>
       <w:r>
         <w:rPr>
           <w:lang w:val="en-US"/>
         </w:rPr>
         <w:t>Modelling</w:t>
       </w:r>
-      <w:bookmarkEnd w:id="18"/>
-    </w:p>
-    <w:p>
-      <w:pPr>
-        <w:pStyle w:val="Heading2"/>
-        <w:rPr>
-          <w:lang w:val="en-US"/>
-        </w:rPr>
-      </w:pPr>
+      <w:bookmarkEnd w:id="22"/>
+    </w:p>
+    <w:p>
+      <w:pPr>
+        <w:rPr>
+          <w:lang w:val="en-US"/>
+        </w:rPr>
+      </w:pPr>
+      <w:r>
+        <w:rPr>
+          <w:lang w:val="en-US"/>
+        </w:rPr>
+        <w:t>There are many techniques that might be used to take the place of the “model”, as all it is supposed to do is give the agent the action it should take, this could be as simple as just randomly choosing an action or made more complicated by adding reasoning to what action to take.</w:t>
+      </w:r>
+    </w:p>
+    <w:p>
+      <w:pPr>
+        <w:spacing w:after="0"/>
+        <w:rPr>
+          <w:lang w:val="en-US"/>
+        </w:rPr>
+      </w:pPr>
+      <w:r>
+        <w:rPr>
+          <w:lang w:val="en-US"/>
+        </w:rPr>
+        <w:t xml:space="preserve">Many RL models, work on the idea of a </w:t>
+      </w:r>
+      <w:hyperlink r:id="rId39" w:history="1">
+        <w:r>
+          <w:rPr>
+            <w:rStyle w:val="Hyperlink"/>
+            <w:lang w:val="en-US"/>
+          </w:rPr>
+          <w:t>quality table</w:t>
+        </w:r>
+      </w:hyperlink>
+      <w:r>
+        <w:rPr>
+          <w:lang w:val="en-US"/>
+        </w:rPr>
+        <w:t>,</w:t>
+      </w:r>
+      <w:r>
+        <w:rPr>
+          <w:lang w:val="en-US"/>
+        </w:rPr>
+        <w:t xml:space="preserve"> </w:t>
+      </w:r>
+      <w:r>
+        <w:rPr>
+          <w:lang w:val="en-US"/>
+        </w:rPr>
+        <w:t xml:space="preserve">this </w:t>
+      </w:r>
+      <w:r>
+        <w:rPr>
+          <w:lang w:val="en-US"/>
+        </w:rPr>
+        <w:t>(Q-)</w:t>
+      </w:r>
+      <w:r>
+        <w:rPr>
+          <w:lang w:val="en-US"/>
+        </w:rPr>
+        <w:t>table essentially contains every possible state and will assign a “quality score”, to the available actions for that given state, thereby being able to find the best possible action for the current state by looking for the action with the highest quality score.</w:t>
+      </w:r>
+    </w:p>
+    <w:p>
+      <w:pPr>
+        <w:keepNext/>
+        <w:spacing w:after="0"/>
+      </w:pPr>
+      <w:r>
+        <w:rPr>
+          <w:lang w:val="en-US"/>
+        </w:rPr>
+        <w:drawing>
+          <wp:inline distT="0" distB="0" distL="0" distR="0" wp14:anchorId="0B6BB79A" wp14:editId="74ED6AEA">
+            <wp:extent cx="2419349" cy="752392"/>
+            <wp:effectExtent l="0" t="0" r="635" b="0"/>
+            <wp:docPr id="2062678784" name="Picture 1"/>
+            <wp:cNvGraphicFramePr>
+              <a:graphicFrameLocks xmlns:a="http://schemas.openxmlformats.org/drawingml/2006/main" noChangeAspect="1"/>
+            </wp:cNvGraphicFramePr>
+            <a:graphic xmlns:a="http://schemas.openxmlformats.org/drawingml/2006/main">
+              <a:graphicData uri="http://schemas.openxmlformats.org/drawingml/2006/picture">
+                <pic:pic xmlns:pic="http://schemas.openxmlformats.org/drawingml/2006/picture">
+                  <pic:nvPicPr>
+                    <pic:cNvPr id="2062678784" name=""/>
+                    <pic:cNvPicPr/>
+                  </pic:nvPicPr>
+                  <pic:blipFill rotWithShape="1">
+                    <a:blip r:embed="rId40"/>
+                    <a:srcRect t="5962"/>
+                    <a:stretch/>
+                  </pic:blipFill>
+                  <pic:spPr bwMode="auto">
+                    <a:xfrm>
+                      <a:off x="0" y="0"/>
+                      <a:ext cx="2419688" cy="752497"/>
+                    </a:xfrm>
+                    <a:prstGeom prst="rect">
+                      <a:avLst/>
+                    </a:prstGeom>
+                    <a:ln>
+                      <a:noFill/>
+                    </a:ln>
+                    <a:extLst>
+                      <a:ext uri="{53640926-AAD7-44D8-BBD7-CCE9431645EC}">
+                        <a14:shadowObscured xmlns:a14="http://schemas.microsoft.com/office/drawing/2010/main"/>
+                      </a:ext>
+                    </a:extLst>
+                  </pic:spPr>
+                </pic:pic>
+              </a:graphicData>
+            </a:graphic>
+          </wp:inline>
+        </w:drawing>
+      </w:r>
+    </w:p>
+    <w:p>
+      <w:pPr>
+        <w:pStyle w:val="Caption"/>
+        <w:rPr>
+          <w:lang w:val="en-US"/>
+        </w:rPr>
+      </w:pPr>
+      <w:r>
+        <w:t xml:space="preserve">Figure </w:t>
+      </w:r>
+      <w:r>
+        <w:fldChar w:fldCharType="begin"/>
+      </w:r>
+      <w:r>
+        <w:instrText xml:space="preserve"> SEQ Figure \* ARABIC </w:instrText>
+      </w:r>
+      <w:r>
+        <w:fldChar w:fldCharType="separate"/>
+      </w:r>
+      <w:r>
+        <w:rPr>
+          <w:noProof/>
+        </w:rPr>
+        <w:t>2</w:t>
+      </w:r>
+      <w:r>
+        <w:fldChar w:fldCharType="end"/>
+      </w:r>
+      <w:r>
+        <w:rPr>
+          <w:lang w:val="en-US"/>
+        </w:rPr>
+        <w:t xml:space="preserve"> Example of a simple Q-table (green indicating the best action for given state)</w:t>
+      </w:r>
+    </w:p>
+    <w:p>
+      <w:pPr>
+        <w:rPr>
+          <w:lang w:val="en-US"/>
+        </w:rPr>
+      </w:pPr>
+      <w:r>
+        <w:rPr>
+          <w:noProof/>
+        </w:rPr>
+        <w:drawing>
+          <wp:anchor distT="0" distB="0" distL="114300" distR="114300" simplePos="0" relativeHeight="251666432" behindDoc="1" locked="0" layoutInCell="1" allowOverlap="1" wp14:anchorId="36DF9C28" wp14:editId="331CBAD9">
+            <wp:simplePos x="0" y="0"/>
+            <wp:positionH relativeFrom="margin">
+              <wp:posOffset>4792925</wp:posOffset>
+            </wp:positionH>
+            <wp:positionV relativeFrom="paragraph">
+              <wp:posOffset>516393</wp:posOffset>
+            </wp:positionV>
+            <wp:extent cx="1629410" cy="1629410"/>
+            <wp:effectExtent l="0" t="0" r="8890" b="8890"/>
+            <wp:wrapTight wrapText="bothSides">
+              <wp:wrapPolygon edited="0">
+                <wp:start x="0" y="0"/>
+                <wp:lineTo x="0" y="21465"/>
+                <wp:lineTo x="21465" y="21465"/>
+                <wp:lineTo x="21465" y="0"/>
+                <wp:lineTo x="0" y="0"/>
+              </wp:wrapPolygon>
+            </wp:wrapTight>
+            <wp:docPr id="693143794" name="Picture 1"/>
+            <wp:cNvGraphicFramePr>
+              <a:graphicFrameLocks xmlns:a="http://schemas.openxmlformats.org/drawingml/2006/main" noChangeAspect="1"/>
+            </wp:cNvGraphicFramePr>
+            <a:graphic xmlns:a="http://schemas.openxmlformats.org/drawingml/2006/main">
+              <a:graphicData uri="http://schemas.openxmlformats.org/drawingml/2006/picture">
+                <pic:pic xmlns:pic="http://schemas.openxmlformats.org/drawingml/2006/picture">
+                  <pic:nvPicPr>
+                    <pic:cNvPr id="0" name="Picture 1"/>
+                    <pic:cNvPicPr>
+                      <a:picLocks noChangeAspect="1" noChangeArrowheads="1"/>
+                    </pic:cNvPicPr>
+                  </pic:nvPicPr>
+                  <pic:blipFill>
+                    <a:blip r:embed="rId41">
+                      <a:extLst>
+                        <a:ext uri="{28A0092B-C50C-407E-A947-70E740481C1C}">
+                          <a14:useLocalDpi xmlns:a14="http://schemas.microsoft.com/office/drawing/2010/main" val="0"/>
+                        </a:ext>
+                      </a:extLst>
+                    </a:blip>
+                    <a:srcRect/>
+                    <a:stretch>
+                      <a:fillRect/>
+                    </a:stretch>
+                  </pic:blipFill>
+                  <pic:spPr bwMode="auto">
+                    <a:xfrm>
+                      <a:off x="0" y="0"/>
+                      <a:ext cx="1629410" cy="1629410"/>
+                    </a:xfrm>
+                    <a:prstGeom prst="rect">
+                      <a:avLst/>
+                    </a:prstGeom>
+                    <a:noFill/>
+                    <a:ln>
+                      <a:noFill/>
+                    </a:ln>
+                  </pic:spPr>
+                </pic:pic>
+              </a:graphicData>
+            </a:graphic>
+          </wp:anchor>
+        </w:drawing>
+      </w:r>
+      <w:r>
+        <w:rPr>
+          <w:lang w:val="en-US"/>
+        </w:rPr>
+        <w:t xml:space="preserve">These Q-tables can be changed and tweaked during training, thereby allowing the model to find the best state-actions on its own. For a more in-depth explanation on how these systems are developed in practice, I would highly recommend </w:t>
+      </w:r>
+      <w:hyperlink r:id="rId42" w:history="1">
+        <w:r>
+          <w:rPr>
+            <w:rStyle w:val="Hyperlink"/>
+            <w:lang w:val="en-US"/>
+          </w:rPr>
+          <w:t>this resource</w:t>
+        </w:r>
+      </w:hyperlink>
+      <w:r>
+        <w:rPr>
+          <w:lang w:val="en-US"/>
+        </w:rPr>
+        <w:t>.</w:t>
+      </w:r>
+    </w:p>
+    <w:p>
+      <w:pPr>
+        <w:spacing w:after="0"/>
+        <w:rPr>
+          <w:lang w:val="en-US"/>
+        </w:rPr>
+      </w:pPr>
+      <w:r>
+        <w:rPr>
+          <w:lang w:val="en-US"/>
+        </w:rPr>
+        <w:t xml:space="preserve">These tables can work surprisingly well when the state </w:t>
+      </w:r>
+      <w:proofErr w:type="gramStart"/>
+      <w:r>
+        <w:rPr>
+          <w:lang w:val="en-US"/>
+        </w:rPr>
+        <w:t>are</w:t>
+      </w:r>
+      <w:proofErr w:type="gramEnd"/>
+      <w:r>
+        <w:rPr>
+          <w:lang w:val="en-US"/>
+        </w:rPr>
+        <w:t xml:space="preserve"> not very complex, such as the tiles on a game board. When the state becomes more complex, for example chess, the amount of possible states becomes too large to </w:t>
+      </w:r>
+      <w:hyperlink r:id="rId43" w:history="1">
+        <w:r>
+          <w:rPr>
+            <w:rStyle w:val="Hyperlink"/>
+            <w:lang w:val="en-US"/>
+          </w:rPr>
+          <w:t>feasibly process in a simple table</w:t>
+        </w:r>
+      </w:hyperlink>
+      <w:r>
+        <w:rPr>
+          <w:lang w:val="en-US"/>
+        </w:rPr>
+        <w:t xml:space="preserve">. To handle these more complex states (e.g. a state with a large number such as a car’s speed) a </w:t>
+      </w:r>
+      <w:hyperlink r:id="rId44" w:history="1">
+        <w:r>
+          <w:rPr>
+            <w:rStyle w:val="Hyperlink"/>
+            <w:lang w:val="en-US"/>
+          </w:rPr>
+          <w:t>neural network</w:t>
+        </w:r>
+      </w:hyperlink>
+      <w:r>
+        <w:rPr>
+          <w:lang w:val="en-US"/>
+        </w:rPr>
+        <w:t xml:space="preserve"> is used to store a</w:t>
+      </w:r>
+      <w:r>
+        <w:rPr>
+          <w:lang w:val="en-US"/>
+        </w:rPr>
+        <w:t xml:space="preserve"> representation of the states with the output layer being the possible action (for which the output node with the highest activation is often seen as the best possible action).</w:t>
+      </w:r>
+    </w:p>
+    <w:p>
+      <w:pPr>
+        <w:spacing w:after="0"/>
+        <w:rPr>
+          <w:lang w:val="en-US"/>
+        </w:rPr>
+      </w:pPr>
+      <w:r>
+        <w:rPr>
+          <w:noProof/>
+        </w:rPr>
+        <w:drawing>
+          <wp:anchor distT="0" distB="0" distL="114300" distR="114300" simplePos="0" relativeHeight="251669504" behindDoc="0" locked="0" layoutInCell="1" allowOverlap="1" wp14:anchorId="5534BBB8" wp14:editId="7543DC57">
+            <wp:simplePos x="0" y="0"/>
+            <wp:positionH relativeFrom="margin">
+              <wp:align>left</wp:align>
+            </wp:positionH>
+            <wp:positionV relativeFrom="paragraph">
+              <wp:posOffset>47680</wp:posOffset>
+            </wp:positionV>
+            <wp:extent cx="2759075" cy="1998980"/>
+            <wp:effectExtent l="0" t="0" r="3175" b="1270"/>
+            <wp:wrapNone/>
+            <wp:docPr id="373375834" name="Picture 2" descr="Building a DQN in PyTorch: Balancing Cart Pole with Deep RL | by Mohit  Pilkhan | Building Fynd"/>
+            <wp:cNvGraphicFramePr>
+              <a:graphicFrameLocks xmlns:a="http://schemas.openxmlformats.org/drawingml/2006/main" noChangeAspect="1"/>
+            </wp:cNvGraphicFramePr>
+            <a:graphic xmlns:a="http://schemas.openxmlformats.org/drawingml/2006/main">
+              <a:graphicData uri="http://schemas.openxmlformats.org/drawingml/2006/picture">
+                <pic:pic xmlns:pic="http://schemas.openxmlformats.org/drawingml/2006/picture">
+                  <pic:nvPicPr>
+                    <pic:cNvPr id="0" name="Picture 3" descr="Building a DQN in PyTorch: Balancing Cart Pole with Deep RL | by Mohit  Pilkhan | Building Fynd"/>
+                    <pic:cNvPicPr>
+                      <a:picLocks noChangeAspect="1" noChangeArrowheads="1"/>
+                    </pic:cNvPicPr>
+                  </pic:nvPicPr>
+                  <pic:blipFill>
+                    <a:blip r:embed="rId45" cstate="print">
+                      <a:extLst>
+                        <a:ext uri="{28A0092B-C50C-407E-A947-70E740481C1C}">
+                          <a14:useLocalDpi xmlns:a14="http://schemas.microsoft.com/office/drawing/2010/main" val="0"/>
+                        </a:ext>
+                      </a:extLst>
+                    </a:blip>
+                    <a:srcRect/>
+                    <a:stretch>
+                      <a:fillRect/>
+                    </a:stretch>
+                  </pic:blipFill>
+                  <pic:spPr bwMode="auto">
+                    <a:xfrm>
+                      <a:off x="0" y="0"/>
+                      <a:ext cx="2759075" cy="1998980"/>
+                    </a:xfrm>
+                    <a:prstGeom prst="rect">
+                      <a:avLst/>
+                    </a:prstGeom>
+                    <a:noFill/>
+                    <a:ln>
+                      <a:noFill/>
+                    </a:ln>
+                  </pic:spPr>
+                </pic:pic>
+              </a:graphicData>
+            </a:graphic>
+            <wp14:sizeRelH relativeFrom="margin">
+              <wp14:pctWidth>0</wp14:pctWidth>
+            </wp14:sizeRelH>
+            <wp14:sizeRelV relativeFrom="margin">
+              <wp14:pctHeight>0</wp14:pctHeight>
+            </wp14:sizeRelV>
+          </wp:anchor>
+        </w:drawing>
+      </w:r>
+      <w:r>
+        <w:rPr>
+          <w:noProof/>
+        </w:rPr>
+        <w:t xml:space="preserve"> </w:t>
+      </w:r>
+      <w:r>
+        <w:rPr>
+          <w:noProof/>
+        </w:rPr>
+        <mc:AlternateContent>
+          <mc:Choice Requires="wps">
+            <w:drawing>
+              <wp:anchor distT="0" distB="0" distL="114300" distR="114300" simplePos="0" relativeHeight="251668480" behindDoc="1" locked="0" layoutInCell="1" allowOverlap="1" wp14:anchorId="1D427398" wp14:editId="4B182939">
+                <wp:simplePos x="0" y="0"/>
+                <wp:positionH relativeFrom="margin">
+                  <wp:posOffset>4832682</wp:posOffset>
+                </wp:positionH>
+                <wp:positionV relativeFrom="paragraph">
+                  <wp:posOffset>75730</wp:posOffset>
+                </wp:positionV>
+                <wp:extent cx="1629410" cy="635"/>
+                <wp:effectExtent l="0" t="0" r="8890" b="0"/>
+                <wp:wrapTight wrapText="bothSides">
+                  <wp:wrapPolygon edited="0">
+                    <wp:start x="0" y="0"/>
+                    <wp:lineTo x="0" y="20282"/>
+                    <wp:lineTo x="21465" y="20282"/>
+                    <wp:lineTo x="21465" y="0"/>
+                    <wp:lineTo x="0" y="0"/>
+                  </wp:wrapPolygon>
+                </wp:wrapTight>
+                <wp:docPr id="1006738052" name="Text Box 1"/>
+                <wp:cNvGraphicFramePr/>
+                <a:graphic xmlns:a="http://schemas.openxmlformats.org/drawingml/2006/main">
+                  <a:graphicData uri="http://schemas.microsoft.com/office/word/2010/wordprocessingShape">
+                    <wps:wsp>
+                      <wps:cNvSpPr txBox="1"/>
+                      <wps:spPr>
+                        <a:xfrm>
+                          <a:off x="0" y="0"/>
+                          <a:ext cx="1629410" cy="635"/>
+                        </a:xfrm>
+                        <a:prstGeom prst="rect">
+                          <a:avLst/>
+                        </a:prstGeom>
+                        <a:solidFill>
+                          <a:prstClr val="white"/>
+                        </a:solidFill>
+                        <a:ln>
+                          <a:noFill/>
+                        </a:ln>
+                      </wps:spPr>
+                      <wps:txbx>
+                        <w:txbxContent>
+                          <w:p>
+                            <w:pPr>
+                              <w:pStyle w:val="Caption"/>
+                              <w:rPr>
+                                <w:noProof/>
+                              </w:rPr>
+                            </w:pPr>
+                            <w:r>
+                              <w:t xml:space="preserve">Figure </w:t>
+                            </w:r>
+                            <w:r>
+                              <w:fldChar w:fldCharType="begin"/>
+                            </w:r>
+                            <w:r>
+                              <w:instrText xml:space="preserve"> SEQ Figure \* ARABIC </w:instrText>
+                            </w:r>
+                            <w:r>
+                              <w:fldChar w:fldCharType="separate"/>
+                            </w:r>
+                            <w:r>
+                              <w:rPr>
+                                <w:noProof/>
+                              </w:rPr>
+                              <w:t>3</w:t>
+                            </w:r>
+                            <w:r>
+                              <w:fldChar w:fldCharType="end"/>
+                            </w:r>
+                            <w:r>
+                              <w:rPr>
+                                <w:lang w:val="en-US"/>
+                              </w:rPr>
+                              <w:t xml:space="preserve"> Example of a simple game board with limited states</w:t>
+                            </w:r>
+                          </w:p>
+                        </w:txbxContent>
+                      </wps:txbx>
+                      <wps:bodyPr rot="0" spcFirstLastPara="0" vertOverflow="overflow" horzOverflow="overflow" vert="horz" wrap="square" lIns="0" tIns="0" rIns="0" bIns="0" numCol="1" spcCol="0" rtlCol="0" fromWordArt="0" anchor="t" anchorCtr="0" forceAA="0" compatLnSpc="1">
+                        <a:prstTxWarp prst="textNoShape">
+                          <a:avLst/>
+                        </a:prstTxWarp>
+                        <a:spAutoFit/>
+                      </wps:bodyPr>
+                    </wps:wsp>
+                  </a:graphicData>
+                </a:graphic>
+              </wp:anchor>
+            </w:drawing>
+          </mc:Choice>
+          <mc:Fallback>
+            <w:pict>
+              <v:shape w14:anchorId="1D427398" id="_x0000_s1027" type="#_x0000_t202" style="position:absolute;margin-left:380.55pt;margin-top:5.95pt;width:128.3pt;height:.05pt;z-index:-251648000;visibility:visible;mso-wrap-style:square;mso-wrap-distance-left:9pt;mso-wrap-distance-top:0;mso-wrap-distance-right:9pt;mso-wrap-distance-bottom:0;mso-position-horizontal:absolute;mso-position-horizontal-relative:margin;mso-position-vertical:absolute;mso-position-vertical-relative:text;v-text-anchor:top" o:gfxdata="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" stroked="f">
+                <v:textbox style="mso-fit-shape-to-text:t" inset="0,0,0,0">
+                  <w:txbxContent>
+                    <w:p>
+                      <w:pPr>
+                        <w:pStyle w:val="Caption"/>
+                        <w:rPr>
+                          <w:noProof/>
+                        </w:rPr>
+                      </w:pPr>
+                      <w:r>
+                        <w:t xml:space="preserve">Figure </w:t>
+                      </w:r>
+                      <w:r>
+                        <w:fldChar w:fldCharType="begin"/>
+                      </w:r>
+                      <w:r>
+                        <w:instrText xml:space="preserve"> SEQ Figure \* ARABIC </w:instrText>
+                      </w:r>
+                      <w:r>
+                        <w:fldChar w:fldCharType="separate"/>
+                      </w:r>
+                      <w:r>
+                        <w:rPr>
+                          <w:noProof/>
+                        </w:rPr>
+                        <w:t>3</w:t>
+                      </w:r>
+                      <w:r>
+                        <w:fldChar w:fldCharType="end"/>
+                      </w:r>
+                      <w:r>
+                        <w:rPr>
+                          <w:lang w:val="en-US"/>
+                        </w:rPr>
+                        <w:t xml:space="preserve"> Example of a simple game board with limited states</w:t>
+                      </w:r>
+                    </w:p>
+                  </w:txbxContent>
+                </v:textbox>
+                <w10:wrap type="tight" anchorx="margin"/>
+              </v:shape>
+            </w:pict>
+          </mc:Fallback>
+        </mc:AlternateContent>
+      </w:r>
+    </w:p>
+    <w:p>
+      <w:pPr>
+        <w:rPr>
+          <w:rFonts w:asciiTheme="majorHAnsi" w:eastAsiaTheme="majorEastAsia" w:hAnsiTheme="majorHAnsi" w:cstheme="majorBidi"/>
+          <w:color w:val="1F3763" w:themeColor="accent1" w:themeShade="7F"/>
+          <w:sz w:val="24"/>
+          <w:szCs w:val="24"/>
+          <w:lang w:val="en-US"/>
+        </w:rPr>
+      </w:pPr>
+      <w:r>
+        <w:rPr>
+          <w:lang w:val="en-US"/>
+        </w:rPr>
+        <w:br w:type="page"/>
+      </w:r>
     </w:p>
     <w:p>
       <w:pPr>
@@ -4920,22 +5633,208 @@
           <w:lang w:val="en-US"/>
         </w:rPr>
       </w:pPr>
-      <w:bookmarkStart w:id="19" w:name="_Toc156486019"/>
-      <w:r>
-        <w:rPr>
-          <w:lang w:val="en-US"/>
-        </w:rPr>
+      <w:bookmarkStart w:id="23" w:name="_Rainbows!"/>
+      <w:bookmarkStart w:id="24" w:name="_Toc156573442"/>
+      <w:bookmarkEnd w:id="23"/>
+      <w:r>
+        <w:rPr>
+          <w:lang w:val="en-US"/>
+        </w:rPr>
+        <w:lastRenderedPageBreak/>
         <w:t>Rainbows!</w:t>
       </w:r>
-      <w:bookmarkEnd w:id="19"/>
-    </w:p>
-    <w:p>
-      <w:pPr>
-        <w:pStyle w:val="Heading2"/>
-        <w:rPr>
-          <w:lang w:val="en-US"/>
-        </w:rPr>
-      </w:pPr>
+      <w:bookmarkEnd w:id="24"/>
+    </w:p>
+    <w:p>
+      <w:pPr>
+        <w:rPr>
+          <w:lang w:val="en-US"/>
+        </w:rPr>
+      </w:pPr>
+      <w:r>
+        <w:rPr>
+          <w:lang w:val="en-US"/>
+        </w:rPr>
+        <w:t xml:space="preserve">Over time, many different methods to try and improve these models have been proposed and implemented, sometimes to </w:t>
+      </w:r>
+      <w:hyperlink r:id="rId46" w:history="1">
+        <w:r>
+          <w:rPr>
+            <w:rStyle w:val="Hyperlink"/>
+            <w:lang w:val="en-US"/>
+          </w:rPr>
+          <w:t>staggering success</w:t>
+        </w:r>
+      </w:hyperlink>
+      <w:r>
+        <w:rPr>
+          <w:lang w:val="en-US"/>
+        </w:rPr>
+        <w:t xml:space="preserve">. A lot of the problems that these improvements try to overcome still exist in the commonly used models such as the previously discussed </w:t>
+      </w:r>
+      <w:hyperlink w:anchor="_Convergence_Stagnation" w:history="1">
+        <w:r>
+          <w:rPr>
+            <w:rStyle w:val="Hyperlink"/>
+            <w:lang w:val="en-US"/>
+          </w:rPr>
+          <w:t>convergence problem</w:t>
+        </w:r>
+      </w:hyperlink>
+      <w:r>
+        <w:rPr>
+          <w:lang w:val="en-US"/>
+        </w:rPr>
+        <w:t>.</w:t>
+      </w:r>
+    </w:p>
+    <w:p>
+      <w:pPr>
+        <w:rPr>
+          <w:lang w:val="en-US"/>
+        </w:rPr>
+      </w:pPr>
+      <w:r>
+        <w:rPr>
+          <w:lang w:val="en-US"/>
+        </w:rPr>
+        <w:t xml:space="preserve">Many of these </w:t>
+      </w:r>
+      <w:proofErr w:type="gramStart"/>
+      <w:r>
+        <w:rPr>
+          <w:lang w:val="en-US"/>
+        </w:rPr>
+        <w:t>improvements</w:t>
+      </w:r>
+      <w:proofErr w:type="gramEnd"/>
+      <w:r>
+        <w:rPr>
+          <w:lang w:val="en-US"/>
+        </w:rPr>
+        <w:t xml:space="preserve"> however, are not exclusive to one-another and can be used in unison, these models that implement many different </w:t>
+      </w:r>
+      <w:r>
+        <w:rPr>
+          <w:lang w:val="en-US"/>
+        </w:rPr>
+        <w:t>“components”</w:t>
+      </w:r>
+      <w:r>
+        <w:rPr>
+          <w:lang w:val="en-US"/>
+        </w:rPr>
+        <w:t xml:space="preserve"> (improvements to the generic RL model) has been creatively dubbed the “Rainbow Model”.</w:t>
+      </w:r>
+      <w:r>
+        <w:rPr>
+          <w:lang w:val="en-US"/>
+        </w:rPr>
+        <w:t xml:space="preserve"> For a short explanation of some of the most common modules and DQN’s in general, I would highly recommend watching </w:t>
+      </w:r>
+      <w:hyperlink r:id="rId47" w:history="1">
+        <w:r>
+          <w:rPr>
+            <w:rStyle w:val="Hyperlink"/>
+            <w:lang w:val="en-US"/>
+          </w:rPr>
+          <w:t>this video</w:t>
+        </w:r>
+      </w:hyperlink>
+      <w:r>
+        <w:rPr>
+          <w:lang w:val="en-US"/>
+        </w:rPr>
+        <w:t xml:space="preserve"> by </w:t>
+      </w:r>
+      <w:r>
+        <w:rPr>
+          <w:lang w:val="en-US"/>
+        </w:rPr>
+        <w:t>Tristan Behrens.</w:t>
+      </w:r>
+    </w:p>
+    <w:p>
+      <w:pPr>
+        <w:rPr>
+          <w:rFonts w:asciiTheme="majorHAnsi" w:eastAsiaTheme="majorEastAsia" w:hAnsiTheme="majorHAnsi" w:cstheme="majorBidi"/>
+          <w:color w:val="2F5496" w:themeColor="accent1" w:themeShade="BF"/>
+          <w:sz w:val="32"/>
+          <w:szCs w:val="32"/>
+          <w:lang w:val="en-US"/>
+        </w:rPr>
+      </w:pPr>
+      <w:r>
+        <w:rPr>
+          <w:lang w:val="en-US"/>
+        </w:rPr>
+        <w:t xml:space="preserve">There are many different rainbow models out there, as everyone builds their own based on their use-case (which makes it significantly more difficult to use them without the necessary background knowledge of all the components). For this project, a modified version of </w:t>
+      </w:r>
+      <w:r>
+        <w:rPr>
+          <w:lang w:val="en-US"/>
+        </w:rPr>
+        <w:t xml:space="preserve">the </w:t>
+      </w:r>
+      <w:hyperlink r:id="rId48" w:history="1">
+        <w:r>
+          <w:rPr>
+            <w:rStyle w:val="Hyperlink"/>
+            <w:lang w:val="en-US"/>
+          </w:rPr>
+          <w:t>rainbow model by Curt-Park</w:t>
+        </w:r>
+      </w:hyperlink>
+      <w:r>
+        <w:rPr>
+          <w:lang w:val="en-US"/>
+        </w:rPr>
+        <w:t xml:space="preserve"> has been used, the noteworthy improvements this model provides are the</w:t>
+      </w:r>
+      <w:r>
+        <w:rPr>
+          <w:lang w:val="en-US"/>
+        </w:rPr>
+        <w:t>: Double models, Experience replay and N-step learning</w:t>
+      </w:r>
+      <w:r>
+        <w:rPr>
+          <w:lang w:val="en-US"/>
+        </w:rPr>
+        <w:t xml:space="preserve">, with the version used in this project, having a modified neural network pre-processor to properly handle the more complex states our environment provides, as well as an expanded </w:t>
+      </w:r>
+      <w:hyperlink r:id="rId49" w:history="1">
+        <w:r>
+          <w:rPr>
+            <w:rStyle w:val="Hyperlink"/>
+            <w:lang w:val="en-US"/>
+          </w:rPr>
+          <w:t>noisy layer</w:t>
+        </w:r>
+      </w:hyperlink>
+      <w:r>
+        <w:rPr>
+          <w:lang w:val="en-US"/>
+        </w:rPr>
+        <w:t xml:space="preserve"> system oppose to the </w:t>
+      </w:r>
+      <w:hyperlink r:id="rId50" w:history="1">
+        <w:r>
+          <w:rPr>
+            <w:rStyle w:val="Hyperlink"/>
+            <w:lang w:val="en-US"/>
+          </w:rPr>
+          <w:t>epsilon greedy approach</w:t>
+        </w:r>
+        <w:bookmarkStart w:id="25" w:name="noisylayer"/>
+        <w:bookmarkEnd w:id="25"/>
+      </w:hyperlink>
+      <w:r>
+        <w:rPr>
+          <w:lang w:val="en-US"/>
+        </w:rPr>
+        <w:t xml:space="preserve">. </w:t>
+      </w:r>
       <w:r>
         <w:rPr>
           <w:lang w:val="en-US"/>
@@ -4950,22 +5849,695 @@
           <w:lang w:val="en-US"/>
         </w:rPr>
       </w:pPr>
-      <w:bookmarkStart w:id="20" w:name="_Toc156486020"/>
+      <w:bookmarkStart w:id="26" w:name="_Toc156573443"/>
       <w:r>
         <w:rPr>
           <w:lang w:val="en-US"/>
         </w:rPr>
         <w:lastRenderedPageBreak/>
-        <w:t>Implementation</w:t>
-      </w:r>
-      <w:bookmarkEnd w:id="20"/>
-    </w:p>
-    <w:p>
-      <w:pPr>
-        <w:rPr>
-          <w:lang w:val="en-US"/>
-        </w:rPr>
-      </w:pPr>
+        <w:t>In Practice</w:t>
+      </w:r>
+      <w:bookmarkEnd w:id="26"/>
+    </w:p>
+    <w:p>
+      <w:pPr>
+        <w:rPr>
+          <w:lang w:val="en-US"/>
+        </w:rPr>
+      </w:pPr>
+      <w:r>
+        <w:rPr>
+          <w:lang w:val="en-US"/>
+        </w:rPr>
+        <w:t xml:space="preserve">The </w:t>
+      </w:r>
+      <w:hyperlink w:anchor="_Environment" w:history="1">
+        <w:r>
+          <w:rPr>
+            <w:rStyle w:val="Hyperlink"/>
+            <w:lang w:val="en-US"/>
+          </w:rPr>
+          <w:t>Environment</w:t>
+        </w:r>
+      </w:hyperlink>
+      <w:r>
+        <w:rPr>
+          <w:lang w:val="en-US"/>
+        </w:rPr>
+        <w:t xml:space="preserve">, </w:t>
+      </w:r>
+      <w:hyperlink w:anchor="_Agent" w:history="1">
+        <w:r>
+          <w:rPr>
+            <w:rStyle w:val="Hyperlink"/>
+            <w:lang w:val="en-US"/>
+          </w:rPr>
+          <w:t>Agent</w:t>
+        </w:r>
+      </w:hyperlink>
+      <w:r>
+        <w:rPr>
+          <w:lang w:val="en-US"/>
+        </w:rPr>
+        <w:t xml:space="preserve"> and </w:t>
+      </w:r>
+      <w:hyperlink w:anchor="_Rainbows!" w:history="1">
+        <w:r>
+          <w:rPr>
+            <w:rStyle w:val="Hyperlink"/>
+            <w:lang w:val="en-US"/>
+          </w:rPr>
+          <w:t>Rainbow model</w:t>
+        </w:r>
+      </w:hyperlink>
+      <w:r>
+        <w:rPr>
+          <w:lang w:val="en-US"/>
+        </w:rPr>
+        <w:t>, can now finally be used together to autonomously/automatically test any web-application</w:t>
+      </w:r>
+      <w:r>
+        <w:rPr>
+          <w:lang w:val="en-US"/>
+        </w:rPr>
+        <w:t xml:space="preserve"> we would wish to target, which can be reproduced via </w:t>
+      </w:r>
+      <w:hyperlink r:id="rId51" w:history="1">
+        <w:r>
+          <w:rPr>
+            <w:rStyle w:val="Hyperlink"/>
+            <w:lang w:val="en-US"/>
+          </w:rPr>
+          <w:t>this training notebook</w:t>
+        </w:r>
+      </w:hyperlink>
+      <w:r>
+        <w:rPr>
+          <w:lang w:val="en-US"/>
+        </w:rPr>
+        <w:t>.</w:t>
+      </w:r>
+    </w:p>
+    <w:p>
+      <w:pPr>
+        <w:rPr>
+          <w:lang w:val="en-US"/>
+        </w:rPr>
+      </w:pPr>
+      <w:r>
+        <w:rPr>
+          <w:lang w:val="en-US"/>
+        </w:rPr>
+        <w:t xml:space="preserve">Most RL models, aim to achieve an as high as possible reward, in as little steps possible. For this project however, we would like the model to keep exploring new possibilities, or even search deeper on an already rewarding action path, this approach however, has </w:t>
+      </w:r>
+      <w:hyperlink w:anchor="_Convergence_Stagnation" w:history="1">
+        <w:r>
+          <w:rPr>
+            <w:rStyle w:val="Hyperlink"/>
+            <w:lang w:val="en-US"/>
+          </w:rPr>
+          <w:t>possible convergence downsides</w:t>
+        </w:r>
+      </w:hyperlink>
+      <w:r>
+        <w:rPr>
+          <w:lang w:val="en-US"/>
+        </w:rPr>
+        <w:t xml:space="preserve"> which have been explored earlier as part of the </w:t>
+      </w:r>
+      <w:hyperlink w:anchor="_Environment" w:history="1">
+        <w:r>
+          <w:rPr>
+            <w:rStyle w:val="Hyperlink"/>
+            <w:lang w:val="en-US"/>
+          </w:rPr>
+          <w:t>environment</w:t>
+        </w:r>
+      </w:hyperlink>
+      <w:r>
+        <w:rPr>
+          <w:lang w:val="en-US"/>
+        </w:rPr>
+        <w:t xml:space="preserve">, while extra additions have been made directly to the model to try and </w:t>
+      </w:r>
+      <w:hyperlink w:anchor="noisylayer" w:history="1">
+        <w:r>
+          <w:rPr>
+            <w:rStyle w:val="Hyperlink"/>
+            <w:lang w:val="en-US"/>
+          </w:rPr>
+          <w:t>encourage this behavior</w:t>
+        </w:r>
+      </w:hyperlink>
+      <w:r>
+        <w:rPr>
+          <w:lang w:val="en-US"/>
+        </w:rPr>
+        <w:t xml:space="preserve">, as shortly mentioned as part of the </w:t>
+      </w:r>
+      <w:hyperlink w:anchor="_Rainbows!" w:history="1">
+        <w:r>
+          <w:rPr>
+            <w:rStyle w:val="Hyperlink"/>
+            <w:lang w:val="en-US"/>
+          </w:rPr>
+          <w:t>rainbow model</w:t>
+        </w:r>
+      </w:hyperlink>
+      <w:r>
+        <w:rPr>
+          <w:lang w:val="en-US"/>
+        </w:rPr>
+        <w:t>.</w:t>
+      </w:r>
+    </w:p>
+    <w:p>
+      <w:pPr>
+        <w:rPr>
+          <w:lang w:val="en-US"/>
+        </w:rPr>
+      </w:pPr>
+      <w:r>
+        <w:rPr>
+          <w:lang w:val="en-US"/>
+        </w:rPr>
+        <w:t xml:space="preserve">The model has been trained and tested on several target domains, such as </w:t>
+      </w:r>
+      <w:hyperlink r:id="rId52" w:history="1">
+        <w:r>
+          <w:rPr>
+            <w:rStyle w:val="Hyperlink"/>
+            <w:lang w:val="en-US"/>
+          </w:rPr>
+          <w:t>youtube.com</w:t>
+        </w:r>
+      </w:hyperlink>
+      <w:r>
+        <w:rPr>
+          <w:lang w:val="en-US"/>
+        </w:rPr>
+        <w:t xml:space="preserve">, the </w:t>
+      </w:r>
+      <w:hyperlink r:id="rId53" w:history="1">
+        <w:r>
+          <w:rPr>
+            <w:rStyle w:val="Hyperlink"/>
+            <w:lang w:val="en-US"/>
+          </w:rPr>
+          <w:t>BasicErrorLog.html page</w:t>
+        </w:r>
+      </w:hyperlink>
+      <w:r>
+        <w:rPr>
+          <w:lang w:val="en-US"/>
+        </w:rPr>
+        <w:t xml:space="preserve"> and (a personal </w:t>
+      </w:r>
+      <w:hyperlink r:id="rId54" w:history="1">
+        <w:r>
+          <w:rPr>
+            <w:rStyle w:val="Hyperlink"/>
+            <w:lang w:val="en-US"/>
+          </w:rPr>
+          <w:t>Open Source web-app</w:t>
+        </w:r>
+        <w:bookmarkStart w:id="27" w:name="_Hlk156560787"/>
+      </w:hyperlink>
+      <w:bookmarkEnd w:id="27"/>
+      <w:r>
+        <w:rPr>
+          <w:lang w:val="en-US"/>
+        </w:rPr>
+        <w:t xml:space="preserve">) </w:t>
+      </w:r>
+      <w:hyperlink r:id="rId55" w:history="1">
+        <w:proofErr w:type="spellStart"/>
+        <w:r>
+          <w:rPr>
+            <w:rStyle w:val="Hyperlink"/>
+            <w:lang w:val="en-US"/>
+          </w:rPr>
+          <w:t>WebAdventure</w:t>
+        </w:r>
+        <w:proofErr w:type="spellEnd"/>
+      </w:hyperlink>
+      <w:r>
+        <w:rPr>
+          <w:lang w:val="en-US"/>
+        </w:rPr>
+        <w:t xml:space="preserve">. When looking at the findings for </w:t>
+      </w:r>
+      <w:proofErr w:type="spellStart"/>
+      <w:r>
+        <w:rPr>
+          <w:lang w:val="en-US"/>
+        </w:rPr>
+        <w:t>WebAdventure</w:t>
+      </w:r>
+      <w:proofErr w:type="spellEnd"/>
+      <w:r>
+        <w:rPr>
+          <w:lang w:val="en-US"/>
+        </w:rPr>
+        <w:t xml:space="preserve"> for example, </w:t>
+      </w:r>
+      <w:proofErr w:type="gramStart"/>
+      <w:r>
+        <w:rPr>
+          <w:lang w:val="en-US"/>
+        </w:rPr>
+        <w:t>it can be seen that over</w:t>
+      </w:r>
+      <w:proofErr w:type="gramEnd"/>
+      <w:r>
+        <w:rPr>
+          <w:lang w:val="en-US"/>
+        </w:rPr>
+        <w:t xml:space="preserve"> time the RL agent finds multiple reward points, while never fully converging on a single path (as in this case the reward over time would end up in a pattern).</w:t>
+      </w:r>
+    </w:p>
+    <w:p>
+      <w:pPr>
+        <w:keepNext/>
+      </w:pPr>
+      <w:r>
+        <w:rPr>
+          <w:noProof/>
+          <w14:ligatures w14:val="standardContextual"/>
+        </w:rPr>
+        <w:drawing>
+          <wp:inline distT="0" distB="0" distL="0" distR="0" wp14:anchorId="4B957B07" wp14:editId="6C81454D">
+            <wp:extent cx="2449002" cy="1973749"/>
+            <wp:effectExtent l="0" t="0" r="8890" b="7620"/>
+            <wp:docPr id="557485622" name="Picture 1"/>
+            <wp:cNvGraphicFramePr>
+              <a:graphicFrameLocks xmlns:a="http://schemas.openxmlformats.org/drawingml/2006/main" noChangeAspect="1"/>
+            </wp:cNvGraphicFramePr>
+            <a:graphic xmlns:a="http://schemas.openxmlformats.org/drawingml/2006/main">
+              <a:graphicData uri="http://schemas.openxmlformats.org/drawingml/2006/picture">
+                <pic:pic xmlns:pic="http://schemas.openxmlformats.org/drawingml/2006/picture">
+                  <pic:nvPicPr>
+                    <pic:cNvPr id="557485622" name=""/>
+                    <pic:cNvPicPr/>
+                  </pic:nvPicPr>
+                  <pic:blipFill>
+                    <a:blip r:embed="rId56"/>
+                    <a:stretch>
+                      <a:fillRect/>
+                    </a:stretch>
+                  </pic:blipFill>
+                  <pic:spPr>
+                    <a:xfrm>
+                      <a:off x="0" y="0"/>
+                      <a:ext cx="2468752" cy="1989666"/>
+                    </a:xfrm>
+                    <a:prstGeom prst="rect">
+                      <a:avLst/>
+                    </a:prstGeom>
+                  </pic:spPr>
+                </pic:pic>
+              </a:graphicData>
+            </a:graphic>
+          </wp:inline>
+        </w:drawing>
+      </w:r>
+    </w:p>
+    <w:p>
+      <w:pPr>
+        <w:pStyle w:val="Caption"/>
+        <w:rPr>
+          <w:lang w:val="en-US"/>
+        </w:rPr>
+      </w:pPr>
+      <w:r>
+        <w:t xml:space="preserve">Figure </w:t>
+      </w:r>
+      <w:r>
+        <w:fldChar w:fldCharType="begin"/>
+      </w:r>
+      <w:r>
+        <w:instrText xml:space="preserve"> SEQ Figure \* ARABIC </w:instrText>
+      </w:r>
+      <w:r>
+        <w:fldChar w:fldCharType="separate"/>
+      </w:r>
+      <w:r>
+        <w:rPr>
+          <w:noProof/>
+        </w:rPr>
+        <w:t>4</w:t>
+      </w:r>
+      <w:r>
+        <w:fldChar w:fldCharType="end"/>
+      </w:r>
+      <w:r>
+        <w:rPr>
+          <w:lang w:val="en-US"/>
+        </w:rPr>
+        <w:t xml:space="preserve"> Rewards </w:t>
+      </w:r>
+      <w:proofErr w:type="gramStart"/>
+      <w:r>
+        <w:rPr>
+          <w:lang w:val="en-US"/>
+        </w:rPr>
+        <w:t>over  time</w:t>
+      </w:r>
+      <w:proofErr w:type="gramEnd"/>
+      <w:r>
+        <w:rPr>
+          <w:lang w:val="en-US"/>
+        </w:rPr>
+        <w:t xml:space="preserve"> when training on </w:t>
+      </w:r>
+      <w:proofErr w:type="spellStart"/>
+      <w:r>
+        <w:rPr>
+          <w:lang w:val="en-US"/>
+        </w:rPr>
+        <w:t>WebAdventure</w:t>
+      </w:r>
+      <w:proofErr w:type="spellEnd"/>
+    </w:p>
+    <w:p>
+      <w:pPr>
+        <w:rPr>
+          <w:lang w:val="en-US"/>
+        </w:rPr>
+      </w:pPr>
+      <w:r>
+        <w:rPr>
+          <w:lang w:val="en-US"/>
+        </w:rPr>
+        <w:t xml:space="preserve">When looking at the loss chart, we can measure how much the model is trying to correct its internal DQN where high loss means the network is adjusted significantly, note that this loss factor has slight noise to it which is caused by the </w:t>
+      </w:r>
+      <w:hyperlink w:anchor="noisylayer" w:history="1">
+        <w:r>
+          <w:rPr>
+            <w:rStyle w:val="Hyperlink"/>
+            <w:lang w:val="en-US"/>
+          </w:rPr>
+          <w:t>project specific noise layers</w:t>
+        </w:r>
+      </w:hyperlink>
+      <w:r>
+        <w:rPr>
+          <w:lang w:val="en-US"/>
+        </w:rPr>
+        <w:t xml:space="preserve"> to ensure the model never fully convergence and becomes complacent of its current strategy.</w:t>
+      </w:r>
+    </w:p>
+    <w:p>
+      <w:pPr>
+        <w:keepNext/>
+      </w:pPr>
+      <w:r>
+        <w:rPr>
+          <w:lang w:val="en-US"/>
+        </w:rPr>
+        <w:drawing>
+          <wp:inline distT="0" distB="0" distL="0" distR="0" wp14:anchorId="7D0B5981" wp14:editId="7249060D">
+            <wp:extent cx="2714733" cy="2234317"/>
+            <wp:effectExtent l="0" t="0" r="0" b="0"/>
+            <wp:docPr id="1922187977" name="Picture 1"/>
+            <wp:cNvGraphicFramePr>
+              <a:graphicFrameLocks xmlns:a="http://schemas.openxmlformats.org/drawingml/2006/main" noChangeAspect="1"/>
+            </wp:cNvGraphicFramePr>
+            <a:graphic xmlns:a="http://schemas.openxmlformats.org/drawingml/2006/main">
+              <a:graphicData uri="http://schemas.openxmlformats.org/drawingml/2006/picture">
+                <pic:pic xmlns:pic="http://schemas.openxmlformats.org/drawingml/2006/picture">
+                  <pic:nvPicPr>
+                    <pic:cNvPr id="1922187977" name=""/>
+                    <pic:cNvPicPr/>
+                  </pic:nvPicPr>
+                  <pic:blipFill>
+                    <a:blip r:embed="rId57"/>
+                    <a:stretch>
+                      <a:fillRect/>
+                    </a:stretch>
+                  </pic:blipFill>
+                  <pic:spPr>
+                    <a:xfrm>
+                      <a:off x="0" y="0"/>
+                      <a:ext cx="2741749" cy="2256552"/>
+                    </a:xfrm>
+                    <a:prstGeom prst="rect">
+                      <a:avLst/>
+                    </a:prstGeom>
+                  </pic:spPr>
+                </pic:pic>
+              </a:graphicData>
+            </a:graphic>
+          </wp:inline>
+        </w:drawing>
+      </w:r>
+    </w:p>
+    <w:p>
+      <w:pPr>
+        <w:pStyle w:val="Caption"/>
+        <w:rPr>
+          <w:lang w:val="en-US"/>
+        </w:rPr>
+      </w:pPr>
+      <w:r>
+        <w:t xml:space="preserve">Figure </w:t>
+      </w:r>
+      <w:r>
+        <w:fldChar w:fldCharType="begin"/>
+      </w:r>
+      <w:r>
+        <w:instrText xml:space="preserve"> SEQ Figure \* ARABIC </w:instrText>
+      </w:r>
+      <w:r>
+        <w:fldChar w:fldCharType="separate"/>
+      </w:r>
+      <w:r>
+        <w:rPr>
+          <w:noProof/>
+        </w:rPr>
+        <w:t>5</w:t>
+      </w:r>
+      <w:r>
+        <w:fldChar w:fldCharType="end"/>
+      </w:r>
+      <w:r>
+        <w:rPr>
+          <w:lang w:val="en-US"/>
+        </w:rPr>
+        <w:t xml:space="preserve"> Loss over time when training on </w:t>
+      </w:r>
+      <w:proofErr w:type="spellStart"/>
+      <w:r>
+        <w:rPr>
+          <w:lang w:val="en-US"/>
+        </w:rPr>
+        <w:t>WebAdventure</w:t>
+      </w:r>
+      <w:proofErr w:type="spellEnd"/>
+      <w:r>
+        <w:rPr>
+          <w:lang w:val="en-US"/>
+        </w:rPr>
+        <w:t xml:space="preserve"> (default reward table)</w:t>
+      </w:r>
+    </w:p>
+    <w:p>
+      <w:pPr>
+        <w:rPr>
+          <w:lang w:val="en-US"/>
+        </w:rPr>
+      </w:pPr>
+      <w:r>
+        <w:rPr>
+          <w:lang w:val="en-US"/>
+        </w:rPr>
+        <w:lastRenderedPageBreak/>
+        <w:t xml:space="preserve">The adjustments the model is making to its DQN can be tweaked due to the </w:t>
+      </w:r>
+      <w:hyperlink w:anchor="_Extensibility" w:history="1">
+        <w:r>
+          <w:rPr>
+            <w:rStyle w:val="Hyperlink"/>
+            <w:lang w:val="en-US"/>
+          </w:rPr>
+          <w:t>easily adjustable reward structure of the environment</w:t>
+        </w:r>
+      </w:hyperlink>
+      <w:r>
+        <w:rPr>
+          <w:lang w:val="en-US"/>
+        </w:rPr>
+        <w:t>, reducing the given rewards can for example make the model less convergent causing it to grab less onto a proven strategy and thus explore more extreme variations from known-good strategies.</w:t>
+      </w:r>
+    </w:p>
+    <w:p>
+      <w:pPr>
+        <w:keepNext/>
+      </w:pPr>
+      <w:r>
+        <w:rPr>
+          <w:lang w:val="en-US"/>
+        </w:rPr>
+        <w:drawing>
+          <wp:inline distT="0" distB="0" distL="0" distR="0" wp14:anchorId="383531D0" wp14:editId="240230D8">
+            <wp:extent cx="2862470" cy="2576806"/>
+            <wp:effectExtent l="0" t="0" r="0" b="0"/>
+            <wp:docPr id="1118105916" name="Picture 1"/>
+            <wp:cNvGraphicFramePr>
+              <a:graphicFrameLocks xmlns:a="http://schemas.openxmlformats.org/drawingml/2006/main" noChangeAspect="1"/>
+            </wp:cNvGraphicFramePr>
+            <a:graphic xmlns:a="http://schemas.openxmlformats.org/drawingml/2006/main">
+              <a:graphicData uri="http://schemas.openxmlformats.org/drawingml/2006/picture">
+                <pic:pic xmlns:pic="http://schemas.openxmlformats.org/drawingml/2006/picture">
+                  <pic:nvPicPr>
+                    <pic:cNvPr id="1118105916" name=""/>
+                    <pic:cNvPicPr/>
+                  </pic:nvPicPr>
+                  <pic:blipFill>
+                    <a:blip r:embed="rId58"/>
+                    <a:stretch>
+                      <a:fillRect/>
+                    </a:stretch>
+                  </pic:blipFill>
+                  <pic:spPr>
+                    <a:xfrm>
+                      <a:off x="0" y="0"/>
+                      <a:ext cx="2876725" cy="2589638"/>
+                    </a:xfrm>
+                    <a:prstGeom prst="rect">
+                      <a:avLst/>
+                    </a:prstGeom>
+                  </pic:spPr>
+                </pic:pic>
+              </a:graphicData>
+            </a:graphic>
+          </wp:inline>
+        </w:drawing>
+      </w:r>
+    </w:p>
+    <w:p>
+      <w:pPr>
+        <w:pStyle w:val="Caption"/>
+        <w:rPr>
+          <w:lang w:val="en-US"/>
+        </w:rPr>
+      </w:pPr>
+      <w:r>
+        <w:t xml:space="preserve">Figure </w:t>
+      </w:r>
+      <w:r>
+        <w:fldChar w:fldCharType="begin"/>
+      </w:r>
+      <w:r>
+        <w:instrText xml:space="preserve"> SEQ Figure \* ARABIC </w:instrText>
+      </w:r>
+      <w:r>
+        <w:fldChar w:fldCharType="separate"/>
+      </w:r>
+      <w:r>
+        <w:rPr>
+          <w:noProof/>
+        </w:rPr>
+        <w:t>6</w:t>
+      </w:r>
+      <w:r>
+        <w:fldChar w:fldCharType="end"/>
+      </w:r>
+      <w:r>
+        <w:rPr>
+          <w:lang w:val="en-US"/>
+        </w:rPr>
+        <w:t xml:space="preserve"> Loss over time when training on </w:t>
+      </w:r>
+      <w:proofErr w:type="spellStart"/>
+      <w:r>
+        <w:rPr>
+          <w:lang w:val="en-US"/>
+        </w:rPr>
+        <w:t>WebAdventure</w:t>
+      </w:r>
+      <w:proofErr w:type="spellEnd"/>
+      <w:r>
+        <w:rPr>
+          <w:lang w:val="en-US"/>
+        </w:rPr>
+        <w:t xml:space="preserve"> (adjusted reward table)</w:t>
+      </w:r>
+    </w:p>
+    <w:p>
+      <w:pPr>
+        <w:rPr>
+          <w:lang w:val="en-US"/>
+        </w:rPr>
+      </w:pPr>
+      <w:r>
+        <w:rPr>
+          <w:lang w:val="en-US"/>
+        </w:rPr>
+        <w:t xml:space="preserve">A training phase of the model on </w:t>
+      </w:r>
+      <w:proofErr w:type="spellStart"/>
+      <w:r>
+        <w:rPr>
+          <w:lang w:val="en-US"/>
+        </w:rPr>
+        <w:t>WebAdventure</w:t>
+      </w:r>
+      <w:proofErr w:type="spellEnd"/>
+      <w:r>
+        <w:rPr>
+          <w:lang w:val="en-US"/>
+        </w:rPr>
+        <w:t xml:space="preserve"> has also been recorded and can be found via </w:t>
+      </w:r>
+      <w:hyperlink r:id="rId59" w:history="1">
+        <w:r>
+          <w:rPr>
+            <w:rStyle w:val="Hyperlink"/>
+            <w:lang w:val="en-US"/>
+          </w:rPr>
+          <w:t xml:space="preserve">this </w:t>
+        </w:r>
+        <w:proofErr w:type="spellStart"/>
+        <w:r>
+          <w:rPr>
+            <w:rStyle w:val="Hyperlink"/>
+            <w:lang w:val="en-US"/>
+          </w:rPr>
+          <w:t>Youtube</w:t>
+        </w:r>
+        <w:proofErr w:type="spellEnd"/>
+        <w:r>
+          <w:rPr>
+            <w:rStyle w:val="Hyperlink"/>
+            <w:lang w:val="en-US"/>
+          </w:rPr>
+          <w:t xml:space="preserve"> Link</w:t>
+        </w:r>
+      </w:hyperlink>
+      <w:r>
+        <w:rPr>
+          <w:lang w:val="en-US"/>
+        </w:rPr>
+        <w:t>.</w:t>
+      </w:r>
+    </w:p>
+    <w:p>
+      <w:pPr>
+        <w:rPr>
+          <w:rFonts w:asciiTheme="majorHAnsi" w:eastAsiaTheme="majorEastAsia" w:hAnsiTheme="majorHAnsi" w:cstheme="majorBidi"/>
+          <w:color w:val="2F5496" w:themeColor="accent1" w:themeShade="BF"/>
+          <w:sz w:val="32"/>
+          <w:szCs w:val="32"/>
+          <w:lang w:val="en-US"/>
+        </w:rPr>
+      </w:pPr>
+      <w:r>
+        <w:rPr>
+          <w:lang w:val="en-US"/>
+        </w:rPr>
+        <w:br w:type="page"/>
+      </w:r>
     </w:p>
     <w:p>
       <w:pPr>
@@ -4974,14 +6546,447 @@
           <w:lang w:val="en-US"/>
         </w:rPr>
       </w:pPr>
-      <w:bookmarkStart w:id="21" w:name="_Toc156486021"/>
-      <w:r>
-        <w:rPr>
-          <w:lang w:val="en-US"/>
-        </w:rPr>
+      <w:bookmarkStart w:id="28" w:name="_Toc156573444"/>
+      <w:r>
+        <w:rPr>
+          <w:lang w:val="en-US"/>
+        </w:rPr>
+        <w:lastRenderedPageBreak/>
         <w:t>Considerations (ethics)</w:t>
       </w:r>
-      <w:bookmarkEnd w:id="21"/>
+      <w:bookmarkEnd w:id="28"/>
+    </w:p>
+    <w:p>
+      <w:pPr>
+        <w:pStyle w:val="Heading4"/>
+        <w:rPr>
+          <w:lang w:val="en-US"/>
+        </w:rPr>
+      </w:pPr>
+      <w:bookmarkStart w:id="29" w:name="_Toc152338004"/>
+      <w:bookmarkStart w:id="30" w:name="_Malicious_use"/>
+      <w:bookmarkEnd w:id="30"/>
+      <w:r>
+        <w:rPr>
+          <w:lang w:val="en-US"/>
+        </w:rPr>
+        <w:t>Malicious use</w:t>
+      </w:r>
+      <w:bookmarkEnd w:id="29"/>
+    </w:p>
+    <w:p>
+      <w:pPr>
+        <w:rPr>
+          <w:lang w:val="en-US"/>
+        </w:rPr>
+      </w:pPr>
+      <w:r>
+        <w:rPr>
+          <w:lang w:val="en-US"/>
+        </w:rPr>
+        <w:t xml:space="preserve">Due to </w:t>
+      </w:r>
+      <w:r>
+        <w:rPr>
+          <w:lang w:val="en-US"/>
+        </w:rPr>
+        <w:t>the</w:t>
+      </w:r>
+      <w:r>
+        <w:rPr>
+          <w:lang w:val="en-US"/>
+        </w:rPr>
+        <w:t xml:space="preserve"> AI model being built to identify possible anomalies within a web</w:t>
+      </w:r>
+      <w:r>
+        <w:rPr>
+          <w:lang w:val="en-US"/>
+        </w:rPr>
+        <w:t>-</w:t>
+      </w:r>
+      <w:r>
+        <w:rPr>
+          <w:lang w:val="en-US"/>
+        </w:rPr>
+        <w:t xml:space="preserve">applications functionality, it can very easily be used maliciously to find weak points within an application that </w:t>
+      </w:r>
+      <w:proofErr w:type="gramStart"/>
+      <w:r>
+        <w:rPr>
+          <w:lang w:val="en-US"/>
+        </w:rPr>
+        <w:t xml:space="preserve">can </w:t>
+      </w:r>
+      <w:r>
+        <w:rPr>
+          <w:lang w:val="en-US"/>
+        </w:rPr>
+        <w:t>may</w:t>
+      </w:r>
+      <w:proofErr w:type="gramEnd"/>
+      <w:r>
+        <w:rPr>
+          <w:lang w:val="en-US"/>
+        </w:rPr>
+        <w:t xml:space="preserve"> be</w:t>
+      </w:r>
+      <w:r>
+        <w:rPr>
+          <w:lang w:val="en-US"/>
+        </w:rPr>
+        <w:t xml:space="preserve"> exploited by bad actors.</w:t>
+      </w:r>
+    </w:p>
+    <w:p>
+      <w:pPr>
+        <w:pStyle w:val="Heading4"/>
+        <w:rPr>
+          <w:lang w:val="en-US"/>
+        </w:rPr>
+      </w:pPr>
+      <w:bookmarkStart w:id="31" w:name="_Toc152338005"/>
+      <w:r>
+        <w:rPr>
+          <w:lang w:val="en-US"/>
+        </w:rPr>
+        <w:t>Energy/Environment</w:t>
+      </w:r>
+      <w:bookmarkEnd w:id="31"/>
+    </w:p>
+    <w:p>
+      <w:pPr>
+        <w:rPr>
+          <w:lang w:val="en-US"/>
+        </w:rPr>
+      </w:pPr>
+      <w:r>
+        <w:rPr>
+          <w:lang w:val="en-US"/>
+        </w:rPr>
+        <w:t xml:space="preserve">In recent years, the concerns of how technology has grown to wastefully consume more and more energy has become a </w:t>
+      </w:r>
+      <w:hyperlink r:id="rId60" w:history="1">
+        <w:r>
+          <w:rPr>
+            <w:rStyle w:val="Hyperlink"/>
+            <w:lang w:val="en-US"/>
+          </w:rPr>
+          <w:t>big talking point</w:t>
+        </w:r>
+      </w:hyperlink>
+      <w:r>
+        <w:rPr>
+          <w:lang w:val="en-US"/>
+        </w:rPr>
+        <w:t>, especially with the resource intensive block-chains and large AI models of the current day.</w:t>
+      </w:r>
+    </w:p>
+    <w:p>
+      <w:pPr>
+        <w:rPr>
+          <w:lang w:val="en-US"/>
+        </w:rPr>
+      </w:pPr>
+      <w:r>
+        <w:rPr>
+          <w:lang w:val="en-US"/>
+        </w:rPr>
+        <w:t>This project</w:t>
+      </w:r>
+      <w:r>
+        <w:rPr>
+          <w:lang w:val="en-US"/>
+        </w:rPr>
+        <w:t xml:space="preserve"> does not</w:t>
+      </w:r>
+      <w:r>
+        <w:rPr>
+          <w:lang w:val="en-US"/>
+        </w:rPr>
+        <w:t xml:space="preserve"> aim</w:t>
+      </w:r>
+      <w:r>
+        <w:rPr>
+          <w:lang w:val="en-US"/>
+        </w:rPr>
+        <w:t xml:space="preserve"> to train a RL model to be extremely good at finding specific bugs/anomalies but instead utilizes to training process of such a model to rapidly explore a large range of possibilities. This process is sadly very resource inefficient as most of the results gained from such a training phase are thrown away and re-done the next time a web-application is being tested.</w:t>
+      </w:r>
+    </w:p>
+    <w:p>
+      <w:pPr>
+        <w:pStyle w:val="Heading4"/>
+        <w:rPr>
+          <w:lang w:val="en-US"/>
+        </w:rPr>
+      </w:pPr>
+      <w:r>
+        <w:rPr>
+          <w:lang w:val="en-US"/>
+        </w:rPr>
+        <w:t>Open Source</w:t>
+      </w:r>
+    </w:p>
+    <w:p>
+      <w:pPr>
+        <w:rPr>
+          <w:lang w:val="en-US"/>
+        </w:rPr>
+      </w:pPr>
+      <w:r>
+        <w:rPr>
+          <w:lang w:val="en-US"/>
+        </w:rPr>
+        <w:t>Given the</w:t>
+      </w:r>
+      <w:r>
+        <w:rPr>
+          <w:lang w:val="en-US"/>
+        </w:rPr>
+        <w:t xml:space="preserve"> </w:t>
+      </w:r>
+      <w:proofErr w:type="gramStart"/>
+      <w:r>
+        <w:rPr>
+          <w:lang w:val="en-US"/>
+        </w:rPr>
+        <w:t>Open Source</w:t>
+      </w:r>
+      <w:proofErr w:type="gramEnd"/>
+      <w:r>
+        <w:rPr>
+          <w:lang w:val="en-US"/>
+        </w:rPr>
+        <w:t xml:space="preserve"> nature of the </w:t>
+      </w:r>
+      <w:r>
+        <w:rPr>
+          <w:lang w:val="en-US"/>
+        </w:rPr>
+        <w:t xml:space="preserve">project, including the </w:t>
+      </w:r>
+      <w:r>
+        <w:rPr>
+          <w:lang w:val="en-US"/>
+        </w:rPr>
+        <w:t xml:space="preserve">environment </w:t>
+      </w:r>
+      <w:r>
+        <w:rPr>
+          <w:lang w:val="en-US"/>
+        </w:rPr>
+        <w:t>and research/implementations done</w:t>
+      </w:r>
+      <w:r>
+        <w:rPr>
+          <w:lang w:val="en-US"/>
+        </w:rPr>
+        <w:t xml:space="preserve"> for this project, </w:t>
+      </w:r>
+      <w:r>
+        <w:rPr>
+          <w:lang w:val="en-US"/>
+        </w:rPr>
+        <w:t xml:space="preserve">collaboration is very much encouraged. However, due to this project being accessible to anyone, other people could use it in cases that it was not initially intended (think of the </w:t>
+      </w:r>
+      <w:hyperlink w:anchor="_Malicious_use" w:history="1">
+        <w:r>
+          <w:rPr>
+            <w:rStyle w:val="Hyperlink"/>
+            <w:lang w:val="en-US"/>
+          </w:rPr>
+          <w:t>malicious use consideration</w:t>
+        </w:r>
+      </w:hyperlink>
+      <w:r>
+        <w:rPr>
+          <w:lang w:val="en-US"/>
+        </w:rPr>
+        <w:t xml:space="preserve">). Furthermore, as the project currently does not even fall under any kind of license such as the </w:t>
+      </w:r>
+      <w:hyperlink r:id="rId61" w:history="1">
+        <w:r>
+          <w:rPr>
+            <w:rStyle w:val="Hyperlink"/>
+            <w:lang w:val="en-US"/>
+          </w:rPr>
+          <w:t>MIT open source license</w:t>
+        </w:r>
+      </w:hyperlink>
+      <w:r>
+        <w:rPr>
+          <w:lang w:val="en-US"/>
+        </w:rPr>
+        <w:t>, it can be used or abused in any manner with no repercussions which could reflect badly on the original creator.</w:t>
+      </w:r>
+    </w:p>
+    <w:p>
+      <w:pPr>
+        <w:pStyle w:val="Heading4"/>
+        <w:rPr>
+          <w:lang w:val="en-US"/>
+        </w:rPr>
+      </w:pPr>
+      <w:bookmarkStart w:id="32" w:name="_Regulatory_Compliance"/>
+      <w:bookmarkEnd w:id="32"/>
+      <w:r>
+        <w:rPr>
+          <w:lang w:val="en-US"/>
+        </w:rPr>
+        <w:t>Regulatory Compliance</w:t>
+      </w:r>
+    </w:p>
+    <w:p>
+      <w:pPr>
+        <w:rPr>
+          <w:lang w:val="en-US"/>
+        </w:rPr>
+      </w:pPr>
+      <w:r>
+        <w:rPr>
+          <w:lang w:val="en-US"/>
+        </w:rPr>
+        <w:t xml:space="preserve">A topic within AI that has been started to gain significant traction recently (especially with large models such as </w:t>
+      </w:r>
+      <w:hyperlink r:id="rId62" w:history="1">
+        <w:r>
+          <w:rPr>
+            <w:rStyle w:val="Hyperlink"/>
+            <w:lang w:val="en-US"/>
+          </w:rPr>
+          <w:t>ChatGPT using unauthorized data for training</w:t>
+        </w:r>
+      </w:hyperlink>
+      <w:r>
+        <w:rPr>
+          <w:lang w:val="en-US"/>
+        </w:rPr>
+        <w:t xml:space="preserve">) has been the legal justifications with training and using AI models and the potential need for governmental regulatory institutions to step in. As the project is developed to essentially scrape any web-application’s website for any signs of malicious use, it wouldn’t be a stretch to imagine </w:t>
+      </w:r>
+      <w:hyperlink r:id="rId63" w:history="1">
+        <w:r>
+          <w:rPr>
+            <w:rStyle w:val="Hyperlink"/>
+            <w:lang w:val="en-US"/>
+          </w:rPr>
+          <w:t>similar legal limitations</w:t>
+        </w:r>
+      </w:hyperlink>
+      <w:r>
+        <w:rPr>
+          <w:lang w:val="en-US"/>
+        </w:rPr>
+        <w:t xml:space="preserve"> to be made for the legality of this tool compared to web scrapers.</w:t>
+      </w:r>
+    </w:p>
+    <w:p>
+      <w:pPr>
+        <w:pStyle w:val="Heading4"/>
+        <w:rPr>
+          <w:lang w:val="en-US"/>
+        </w:rPr>
+      </w:pPr>
+      <w:bookmarkStart w:id="33" w:name="_Toc152338006"/>
+      <w:r>
+        <w:rPr>
+          <w:lang w:val="en-US"/>
+        </w:rPr>
+        <w:t>Data Collection</w:t>
+      </w:r>
+    </w:p>
+    <w:p>
+      <w:pPr>
+        <w:rPr>
+          <w:lang w:val="en-US"/>
+        </w:rPr>
+      </w:pPr>
+      <w:r>
+        <w:rPr>
+          <w:lang w:val="en-US"/>
+        </w:rPr>
+        <w:t xml:space="preserve">While the legality of applying the tools developed in this project can fall under the same (very loose) rulings as web scrapers as discussed in </w:t>
+      </w:r>
+      <w:hyperlink w:anchor="_Regulatory_Compliance" w:history="1">
+        <w:r>
+          <w:rPr>
+            <w:rStyle w:val="Hyperlink"/>
+            <w:lang w:val="en-US"/>
+          </w:rPr>
+          <w:t>Regulatory Compliance</w:t>
+        </w:r>
+      </w:hyperlink>
+      <w:r>
+        <w:rPr>
+          <w:lang w:val="en-US"/>
+        </w:rPr>
+        <w:t xml:space="preserve">, the authorized use and collection of the data of any given targeted website might not fall to the person performing the automated testing, and it should be considered that authorization might first need to be given by the </w:t>
+      </w:r>
+      <w:r>
+        <w:rPr>
+          <w:lang w:val="en-US"/>
+        </w:rPr>
+        <w:t>web-application’s owners. While the AI model, can only access functionality any user could feasibly access via a web browser (which includes edge-cases such as clicking disabled buttons), a case could be made that morally it could be morally wrong to specifically seek out and collect potentially harmful information of these unexpected behaviors.</w:t>
+      </w:r>
+    </w:p>
+    <w:p>
+      <w:pPr>
+        <w:pStyle w:val="Heading4"/>
+        <w:rPr>
+          <w:lang w:val="en-US"/>
+        </w:rPr>
+      </w:pPr>
+      <w:r>
+        <w:rPr>
+          <w:lang w:val="en-US"/>
+        </w:rPr>
+        <w:t>Unforeseen consequences</w:t>
+      </w:r>
+      <w:bookmarkEnd w:id="33"/>
+    </w:p>
+    <w:p>
+      <w:pPr>
+        <w:rPr>
+          <w:lang w:val="en-US"/>
+        </w:rPr>
+      </w:pPr>
+      <w:r>
+        <w:rPr>
+          <w:lang w:val="en-US"/>
+        </w:rPr>
+        <w:t xml:space="preserve">If you </w:t>
+      </w:r>
+      <w:r>
+        <w:rPr>
+          <w:lang w:val="en-US"/>
+        </w:rPr>
+        <w:t xml:space="preserve">are </w:t>
+      </w:r>
+      <w:r>
+        <w:rPr>
+          <w:lang w:val="en-US"/>
+        </w:rPr>
+        <w:t>open to some “science-fiction-y” futures, an extremely well trained and large enough AI model, might be able to identify techniques to efficiently break login systems, causing a new form of brute force login attacks to be possible that were previously not considered</w:t>
+      </w:r>
+      <w:r>
+        <w:rPr>
+          <w:lang w:val="en-US"/>
+        </w:rPr>
+        <w:t xml:space="preserve">, in a similar case as is now being discussed for </w:t>
+      </w:r>
+      <w:hyperlink r:id="rId64" w:history="1">
+        <w:r>
+          <w:rPr>
+            <w:rStyle w:val="Hyperlink"/>
+            <w:lang w:val="en-US"/>
+          </w:rPr>
+          <w:t>quantum computing</w:t>
+        </w:r>
+      </w:hyperlink>
+      <w:r>
+        <w:rPr>
+          <w:lang w:val="en-US"/>
+        </w:rPr>
+        <w:t>.</w:t>
+      </w:r>
     </w:p>
     <w:p>
       <w:pPr>
@@ -5003,9 +7008,9 @@
           <w:lang w:val="en-US"/>
         </w:rPr>
       </w:pPr>
-      <w:bookmarkStart w:id="22" w:name="_Future"/>
-      <w:bookmarkStart w:id="23" w:name="_Toc156486022"/>
-      <w:bookmarkEnd w:id="22"/>
+      <w:bookmarkStart w:id="34" w:name="_Future"/>
+      <w:bookmarkStart w:id="35" w:name="_Toc156573445"/>
+      <w:bookmarkEnd w:id="34"/>
       <w:r>
         <w:rPr>
           <w:lang w:val="en-US"/>
@@ -5013,7 +7018,94 @@
         <w:lastRenderedPageBreak/>
         <w:t>Future</w:t>
       </w:r>
-      <w:bookmarkEnd w:id="23"/>
+      <w:bookmarkEnd w:id="35"/>
+    </w:p>
+    <w:p>
+      <w:pPr>
+        <w:rPr>
+          <w:lang w:val="en-US"/>
+        </w:rPr>
+      </w:pPr>
+      <w:r>
+        <w:rPr>
+          <w:lang w:val="en-US"/>
+        </w:rPr>
+        <w:t>During this project, proof has been created of not only the feasibility of leveraging AI for automated web testing, but a functional version has been produced, this however does not mean that this tool is perfect.</w:t>
+      </w:r>
+    </w:p>
+    <w:p>
+      <w:pPr>
+        <w:rPr>
+          <w:lang w:val="en-US"/>
+        </w:rPr>
+      </w:pPr>
+      <w:r>
+        <w:rPr>
+          <w:lang w:val="en-US"/>
+        </w:rPr>
+        <w:t>Functionality for interacting with input elements such as text fields, was outside of the scope for this project, but would greatly expand on the possible test-cases that the tool could cover in the future.</w:t>
+      </w:r>
+    </w:p>
+    <w:p>
+      <w:pPr>
+        <w:spacing w:after="0"/>
+        <w:rPr>
+          <w:lang w:val="en-US"/>
+        </w:rPr>
+      </w:pPr>
+      <w:r>
+        <w:rPr>
+          <w:lang w:val="en-US"/>
+        </w:rPr>
+        <w:t>Furthermore, plans were made to allow the web environment to record the actions taken by the AI model for replay in the future such as when reproducing a found bug. While this functionality has been considered when developing the environment, extra work would have to be done to implement this completely.</w:t>
+      </w:r>
+    </w:p>
+    <w:p>
+      <w:pPr>
+        <w:rPr>
+          <w:lang w:val="en-US"/>
+        </w:rPr>
+      </w:pPr>
+      <w:r>
+        <w:rPr>
+          <w:lang w:val="en-US"/>
+        </w:rPr>
+        <w:t>Adding an action-replay/history system to the environment, could also further improve the reward distribution by dynamically changing the reward given for a previously encountered error, thereby further encouraging the model to keep searching for new errors.</w:t>
+      </w:r>
+    </w:p>
+    <w:p>
+      <w:pPr>
+        <w:rPr>
+          <w:lang w:val="en-US"/>
+        </w:rPr>
+      </w:pPr>
+      <w:r>
+        <w:rPr>
+          <w:lang w:val="en-US"/>
+        </w:rPr>
+        <w:t xml:space="preserve">Lastly, as </w:t>
+      </w:r>
+      <w:hyperlink w:anchor="_Convergence_Stagnation" w:history="1">
+        <w:r>
+          <w:rPr>
+            <w:rStyle w:val="Hyperlink"/>
+            <w:lang w:val="en-US"/>
+          </w:rPr>
+          <w:t>discussed before</w:t>
+        </w:r>
+      </w:hyperlink>
+      <w:r>
+        <w:rPr>
+          <w:lang w:val="en-US"/>
+        </w:rPr>
+        <w:t xml:space="preserve"> action-phases are used to base reward distribution and processing on for this environment as it is a better representation of how the model should interact with the environment, however currently there is no consistent </w:t>
+      </w:r>
+      <w:r>
+        <w:rPr>
+          <w:lang w:val="en-US"/>
+        </w:rPr>
+        <w:t>structure to fully reloading the target web-application generally contained within an “episode”, as an episode might last an arbitrary amount of action-phases depending on the complexity of the application itself. Finding a good way to scope episodes would improve the testing process and avoid edge-cases where website changes are brought over between what should be separate episodes.</w:t>
+      </w:r>
     </w:p>
     <w:sectPr>
       <w:pgSz w:w="11906" w:h="16838"/>

</xml_diff>